<commit_message>
commit all changes of the last week at once
</commit_message>
<xml_diff>
--- a/Report_wk_4.docx
+++ b/Report_wk_4.docx
@@ -16,7 +16,6 @@
           <w:docPartUnique/>
         </w:docPartObj>
       </w:sdtPr>
-      <w:sdtEndPr/>
       <w:sdtContent>
         <w:p>
           <w:pPr>
@@ -155,7 +154,6 @@
                                       <w:calendar w:val="gregorian"/>
                                     </w:date>
                                   </w:sdtPr>
-                                  <w:sdtEndPr/>
                                   <w:sdtContent>
                                     <w:p>
                                       <w:pPr>
@@ -3468,7 +3466,6 @@
                                 <w:calendar w:val="gregorian"/>
                               </w:date>
                             </w:sdtPr>
-                            <w:sdtEndPr/>
                             <w:sdtContent>
                               <w:p>
                                 <w:pPr>
@@ -3693,7 +3690,6 @@
                                     <w:dataBinding w:prefixMappings="xmlns:ns0='http://purl.org/dc/elements/1.1/' xmlns:ns1='http://schemas.openxmlformats.org/package/2006/metadata/core-properties' " w:xpath="/ns1:coreProperties[1]/ns0:creator[1]" w:storeItemID="{6C3C8BC8-F283-45AE-878A-BAB7291924A1}"/>
                                     <w:text/>
                                   </w:sdtPr>
-                                  <w:sdtEndPr/>
                                   <w:sdtContent>
                                     <w:r>
                                       <w:rPr>
@@ -3729,7 +3725,6 @@
                                     <w:dataBinding w:prefixMappings="xmlns:ns0='http://schemas.openxmlformats.org/officeDocument/2006/extended-properties' " w:xpath="/ns0:Properties[1]/ns0:Company[1]" w:storeItemID="{6668398D-A668-4E3E-A5EB-62B293D839F1}"/>
                                     <w:text/>
                                   </w:sdtPr>
-                                  <w:sdtEndPr/>
                                   <w:sdtContent>
                                     <w:r>
                                       <w:rPr>
@@ -3794,7 +3789,6 @@
                               <w:dataBinding w:prefixMappings="xmlns:ns0='http://purl.org/dc/elements/1.1/' xmlns:ns1='http://schemas.openxmlformats.org/package/2006/metadata/core-properties' " w:xpath="/ns1:coreProperties[1]/ns0:creator[1]" w:storeItemID="{6C3C8BC8-F283-45AE-878A-BAB7291924A1}"/>
                               <w:text/>
                             </w:sdtPr>
-                            <w:sdtEndPr/>
                             <w:sdtContent>
                               <w:r>
                                 <w:rPr>
@@ -3830,7 +3824,6 @@
                               <w:dataBinding w:prefixMappings="xmlns:ns0='http://schemas.openxmlformats.org/officeDocument/2006/extended-properties' " w:xpath="/ns0:Properties[1]/ns0:Company[1]" w:storeItemID="{6668398D-A668-4E3E-A5EB-62B293D839F1}"/>
                               <w:text/>
                             </w:sdtPr>
-                            <w:sdtEndPr/>
                             <w:sdtContent>
                               <w:r>
                                 <w:rPr>
@@ -3947,7 +3940,6 @@
                                     <w:dataBinding w:prefixMappings="xmlns:ns0='http://purl.org/dc/elements/1.1/' xmlns:ns1='http://schemas.openxmlformats.org/package/2006/metadata/core-properties' " w:xpath="/ns1:coreProperties[1]/ns0:title[1]" w:storeItemID="{6C3C8BC8-F283-45AE-878A-BAB7291924A1}"/>
                                     <w:text/>
                                   </w:sdtPr>
-                                  <w:sdtEndPr/>
                                   <w:sdtContent>
                                     <w:r>
                                       <w:rPr>
@@ -3984,7 +3976,6 @@
                                     <w:dataBinding w:prefixMappings="xmlns:ns0='http://purl.org/dc/elements/1.1/' xmlns:ns1='http://schemas.openxmlformats.org/package/2006/metadata/core-properties' " w:xpath="/ns1:coreProperties[1]/ns0:subject[1]" w:storeItemID="{6C3C8BC8-F283-45AE-878A-BAB7291924A1}"/>
                                     <w:text/>
                                   </w:sdtPr>
-                                  <w:sdtEndPr/>
                                   <w:sdtContent>
                                     <w:r>
                                       <w:rPr>
@@ -4055,7 +4046,6 @@
                               <w:dataBinding w:prefixMappings="xmlns:ns0='http://purl.org/dc/elements/1.1/' xmlns:ns1='http://schemas.openxmlformats.org/package/2006/metadata/core-properties' " w:xpath="/ns1:coreProperties[1]/ns0:title[1]" w:storeItemID="{6C3C8BC8-F283-45AE-878A-BAB7291924A1}"/>
                               <w:text/>
                             </w:sdtPr>
-                            <w:sdtEndPr/>
                             <w:sdtContent>
                               <w:r>
                                 <w:rPr>
@@ -4092,7 +4082,6 @@
                               <w:dataBinding w:prefixMappings="xmlns:ns0='http://purl.org/dc/elements/1.1/' xmlns:ns1='http://schemas.openxmlformats.org/package/2006/metadata/core-properties' " w:xpath="/ns1:coreProperties[1]/ns0:subject[1]" w:storeItemID="{6C3C8BC8-F283-45AE-878A-BAB7291924A1}"/>
                               <w:text/>
                             </w:sdtPr>
-                            <w:sdtEndPr/>
                             <w:sdtContent>
                               <w:r>
                                 <w:rPr>
@@ -4219,7 +4208,7 @@
         </w:rPr>
         <w:fldChar w:fldCharType="separate"/>
       </w:r>
-      <w:hyperlink w:anchor="_Toc68306206" w:history="1">
+      <w:hyperlink w:anchor="_Toc68311119" w:history="1">
         <w:r>
           <w:rPr>
             <w:rStyle w:val="Hyperlink"/>
@@ -4266,7 +4255,7 @@
             <w:noProof/>
             <w:webHidden/>
           </w:rPr>
-          <w:instrText xml:space="preserve"> PAGEREF _Toc68306206 \h </w:instrText>
+          <w:instrText xml:space="preserve"> PAGEREF _Toc68311119 \h </w:instrText>
         </w:r>
         <w:r>
           <w:rPr>
@@ -4286,7 +4275,7 @@
             <w:noProof/>
             <w:webHidden/>
           </w:rPr>
-          <w:t>2</w:t>
+          <w:t>3</w:t>
         </w:r>
         <w:r>
           <w:rPr>
@@ -4314,7 +4303,7 @@
           <w:lang w:eastAsia="en-GB"/>
         </w:rPr>
       </w:pPr>
-      <w:hyperlink w:anchor="_Toc68306207" w:history="1">
+      <w:hyperlink w:anchor="_Toc68311120" w:history="1">
         <w:r>
           <w:rPr>
             <w:rStyle w:val="Hyperlink"/>
@@ -4362,7 +4351,7 @@
             <w:noProof/>
             <w:webHidden/>
           </w:rPr>
-          <w:instrText xml:space="preserve"> PAGEREF _Toc68306207 \h </w:instrText>
+          <w:instrText xml:space="preserve"> PAGEREF _Toc68311120 \h </w:instrText>
         </w:r>
         <w:r>
           <w:rPr>
@@ -4382,7 +4371,7 @@
             <w:noProof/>
             <w:webHidden/>
           </w:rPr>
-          <w:t>2</w:t>
+          <w:t>3</w:t>
         </w:r>
         <w:r>
           <w:rPr>
@@ -4410,7 +4399,7 @@
           <w:lang w:eastAsia="en-GB"/>
         </w:rPr>
       </w:pPr>
-      <w:hyperlink w:anchor="_Toc68306208" w:history="1">
+      <w:hyperlink w:anchor="_Toc68311121" w:history="1">
         <w:r>
           <w:rPr>
             <w:rStyle w:val="Hyperlink"/>
@@ -4458,7 +4447,7 @@
             <w:noProof/>
             <w:webHidden/>
           </w:rPr>
-          <w:instrText xml:space="preserve"> PAGEREF _Toc68306208 \h </w:instrText>
+          <w:instrText xml:space="preserve"> PAGEREF _Toc68311121 \h </w:instrText>
         </w:r>
         <w:r>
           <w:rPr>
@@ -4478,7 +4467,7 @@
             <w:noProof/>
             <w:webHidden/>
           </w:rPr>
-          <w:t>2</w:t>
+          <w:t>3</w:t>
         </w:r>
         <w:r>
           <w:rPr>
@@ -4506,7 +4495,7 @@
           <w:lang w:eastAsia="en-GB"/>
         </w:rPr>
       </w:pPr>
-      <w:hyperlink w:anchor="_Toc68306209" w:history="1">
+      <w:hyperlink w:anchor="_Toc68311122" w:history="1">
         <w:r>
           <w:rPr>
             <w:rStyle w:val="Hyperlink"/>
@@ -4554,7 +4543,7 @@
             <w:noProof/>
             <w:webHidden/>
           </w:rPr>
-          <w:instrText xml:space="preserve"> PAGEREF _Toc68306209 \h </w:instrText>
+          <w:instrText xml:space="preserve"> PAGEREF _Toc68311122 \h </w:instrText>
         </w:r>
         <w:r>
           <w:rPr>
@@ -4574,7 +4563,7 @@
             <w:noProof/>
             <w:webHidden/>
           </w:rPr>
-          <w:t>2</w:t>
+          <w:t>3</w:t>
         </w:r>
         <w:r>
           <w:rPr>
@@ -4601,7 +4590,7 @@
           <w:lang w:eastAsia="en-GB"/>
         </w:rPr>
       </w:pPr>
-      <w:hyperlink w:anchor="_Toc68306210" w:history="1">
+      <w:hyperlink w:anchor="_Toc68311123" w:history="1">
         <w:r>
           <w:rPr>
             <w:rStyle w:val="Hyperlink"/>
@@ -4648,7 +4637,7 @@
             <w:noProof/>
             <w:webHidden/>
           </w:rPr>
-          <w:instrText xml:space="preserve"> PAGEREF _Toc68306210 \h </w:instrText>
+          <w:instrText xml:space="preserve"> PAGEREF _Toc68311123 \h </w:instrText>
         </w:r>
         <w:r>
           <w:rPr>
@@ -4668,7 +4657,7 @@
             <w:noProof/>
             <w:webHidden/>
           </w:rPr>
-          <w:t>3</w:t>
+          <w:t>4</w:t>
         </w:r>
         <w:r>
           <w:rPr>
@@ -4696,7 +4685,7 @@
           <w:lang w:eastAsia="en-GB"/>
         </w:rPr>
       </w:pPr>
-      <w:hyperlink w:anchor="_Toc68306211" w:history="1">
+      <w:hyperlink w:anchor="_Toc68311124" w:history="1">
         <w:r>
           <w:rPr>
             <w:rStyle w:val="Hyperlink"/>
@@ -4744,7 +4733,7 @@
             <w:noProof/>
             <w:webHidden/>
           </w:rPr>
-          <w:instrText xml:space="preserve"> PAGEREF _Toc68306211 \h </w:instrText>
+          <w:instrText xml:space="preserve"> PAGEREF _Toc68311124 \h </w:instrText>
         </w:r>
         <w:r>
           <w:rPr>
@@ -4764,7 +4753,7 @@
             <w:noProof/>
             <w:webHidden/>
           </w:rPr>
-          <w:t>3</w:t>
+          <w:t>4</w:t>
         </w:r>
         <w:r>
           <w:rPr>
@@ -4790,7 +4779,7 @@
           <w:lang w:eastAsia="en-GB"/>
         </w:rPr>
       </w:pPr>
-      <w:hyperlink w:anchor="_Toc68306212" w:history="1">
+      <w:hyperlink w:anchor="_Toc68311125" w:history="1">
         <w:r>
           <w:rPr>
             <w:rStyle w:val="Hyperlink"/>
@@ -4836,7 +4825,7 @@
             <w:noProof/>
             <w:webHidden/>
           </w:rPr>
-          <w:instrText xml:space="preserve"> PAGEREF _Toc68306212 \h </w:instrText>
+          <w:instrText xml:space="preserve"> PAGEREF _Toc68311125 \h </w:instrText>
         </w:r>
         <w:r>
           <w:rPr>
@@ -4856,7 +4845,7 @@
             <w:noProof/>
             <w:webHidden/>
           </w:rPr>
-          <w:t>3</w:t>
+          <w:t>4</w:t>
         </w:r>
         <w:r>
           <w:rPr>
@@ -4882,7 +4871,7 @@
           <w:lang w:eastAsia="en-GB"/>
         </w:rPr>
       </w:pPr>
-      <w:hyperlink w:anchor="_Toc68306213" w:history="1">
+      <w:hyperlink w:anchor="_Toc68311126" w:history="1">
         <w:r>
           <w:rPr>
             <w:rStyle w:val="Hyperlink"/>
@@ -4907,23 +4896,7 @@
             <w:noProof/>
             <w:lang w:val="en-US"/>
           </w:rPr>
-          <w:t>Venue Data: Th</w:t>
-        </w:r>
-        <w:r>
-          <w:rPr>
-            <w:rStyle w:val="Hyperlink"/>
-            <w:noProof/>
-            <w:lang w:val="en-US"/>
-          </w:rPr>
-          <w:t>e</w:t>
-        </w:r>
-        <w:r>
-          <w:rPr>
-            <w:rStyle w:val="Hyperlink"/>
-            <w:noProof/>
-            <w:lang w:val="en-US"/>
-          </w:rPr>
-          <w:t xml:space="preserve"> Foursquare database</w:t>
+          <w:t>Venue Data: The Foursquare database</w:t>
         </w:r>
         <w:r>
           <w:rPr>
@@ -4944,7 +4917,7 @@
             <w:noProof/>
             <w:webHidden/>
           </w:rPr>
-          <w:instrText xml:space="preserve"> PAGEREF _Toc68306213 \h </w:instrText>
+          <w:instrText xml:space="preserve"> PAGEREF _Toc68311126 \h </w:instrText>
         </w:r>
         <w:r>
           <w:rPr>
@@ -4964,7 +4937,7 @@
             <w:noProof/>
             <w:webHidden/>
           </w:rPr>
-          <w:t>3</w:t>
+          <w:t>4</w:t>
         </w:r>
         <w:r>
           <w:rPr>
@@ -4990,7 +4963,7 @@
           <w:lang w:eastAsia="en-GB"/>
         </w:rPr>
       </w:pPr>
-      <w:hyperlink w:anchor="_Toc68306214" w:history="1">
+      <w:hyperlink w:anchor="_Toc68311127" w:history="1">
         <w:r>
           <w:rPr>
             <w:rStyle w:val="Hyperlink"/>
@@ -5036,7 +5009,7 @@
             <w:noProof/>
             <w:webHidden/>
           </w:rPr>
-          <w:instrText xml:space="preserve"> PAGEREF _Toc68306214 \h </w:instrText>
+          <w:instrText xml:space="preserve"> PAGEREF _Toc68311127 \h </w:instrText>
         </w:r>
         <w:r>
           <w:rPr>
@@ -5056,7 +5029,7 @@
             <w:noProof/>
             <w:webHidden/>
           </w:rPr>
-          <w:t>4</w:t>
+          <w:t>5</w:t>
         </w:r>
         <w:r>
           <w:rPr>
@@ -5084,7 +5057,7 @@
           <w:lang w:eastAsia="en-GB"/>
         </w:rPr>
       </w:pPr>
-      <w:hyperlink w:anchor="_Toc68306215" w:history="1">
+      <w:hyperlink w:anchor="_Toc68311128" w:history="1">
         <w:r>
           <w:rPr>
             <w:rStyle w:val="Hyperlink"/>
@@ -5132,7 +5105,7 @@
             <w:noProof/>
             <w:webHidden/>
           </w:rPr>
-          <w:instrText xml:space="preserve"> PAGEREF _Toc68306215 \h </w:instrText>
+          <w:instrText xml:space="preserve"> PAGEREF _Toc68311128 \h </w:instrText>
         </w:r>
         <w:r>
           <w:rPr>
@@ -5152,7 +5125,7 @@
             <w:noProof/>
             <w:webHidden/>
           </w:rPr>
-          <w:t>5</w:t>
+          <w:t>6</w:t>
         </w:r>
         <w:r>
           <w:rPr>
@@ -5178,7 +5151,7 @@
           <w:lang w:eastAsia="en-GB"/>
         </w:rPr>
       </w:pPr>
-      <w:hyperlink w:anchor="_Toc68306216" w:history="1">
+      <w:hyperlink w:anchor="_Toc68311129" w:history="1">
         <w:r>
           <w:rPr>
             <w:rStyle w:val="Hyperlink"/>
@@ -5224,7 +5197,7 @@
             <w:noProof/>
             <w:webHidden/>
           </w:rPr>
-          <w:instrText xml:space="preserve"> PAGEREF _Toc68306216 \h </w:instrText>
+          <w:instrText xml:space="preserve"> PAGEREF _Toc68311129 \h </w:instrText>
         </w:r>
         <w:r>
           <w:rPr>
@@ -5244,7 +5217,7 @@
             <w:noProof/>
             <w:webHidden/>
           </w:rPr>
-          <w:t>5</w:t>
+          <w:t>6</w:t>
         </w:r>
         <w:r>
           <w:rPr>
@@ -5270,7 +5243,7 @@
           <w:lang w:eastAsia="en-GB"/>
         </w:rPr>
       </w:pPr>
-      <w:hyperlink w:anchor="_Toc68306217" w:history="1">
+      <w:hyperlink w:anchor="_Toc68311130" w:history="1">
         <w:r>
           <w:rPr>
             <w:rStyle w:val="Hyperlink"/>
@@ -5316,7 +5289,7 @@
             <w:noProof/>
             <w:webHidden/>
           </w:rPr>
-          <w:instrText xml:space="preserve"> PAGEREF _Toc68306217 \h </w:instrText>
+          <w:instrText xml:space="preserve"> PAGEREF _Toc68311130 \h </w:instrText>
         </w:r>
         <w:r>
           <w:rPr>
@@ -5336,7 +5309,7 @@
             <w:noProof/>
             <w:webHidden/>
           </w:rPr>
-          <w:t>5</w:t>
+          <w:t>6</w:t>
         </w:r>
         <w:r>
           <w:rPr>
@@ -5362,7 +5335,7 @@
           <w:lang w:eastAsia="en-GB"/>
         </w:rPr>
       </w:pPr>
-      <w:hyperlink w:anchor="_Toc68306218" w:history="1">
+      <w:hyperlink w:anchor="_Toc68311131" w:history="1">
         <w:r>
           <w:rPr>
             <w:rStyle w:val="Hyperlink"/>
@@ -5408,7 +5381,7 @@
             <w:noProof/>
             <w:webHidden/>
           </w:rPr>
-          <w:instrText xml:space="preserve"> PAGEREF _Toc68306218 \h </w:instrText>
+          <w:instrText xml:space="preserve"> PAGEREF _Toc68311131 \h </w:instrText>
         </w:r>
         <w:r>
           <w:rPr>
@@ -5428,7 +5401,1329 @@
             <w:noProof/>
             <w:webHidden/>
           </w:rPr>
+          <w:t>6</w:t>
+        </w:r>
+        <w:r>
+          <w:rPr>
+            <w:noProof/>
+            <w:webHidden/>
+          </w:rPr>
+          <w:fldChar w:fldCharType="end"/>
+        </w:r>
+      </w:hyperlink>
+    </w:p>
+    <w:p>
+      <w:pPr>
+        <w:pStyle w:val="TOC1"/>
+        <w:tabs>
+          <w:tab w:val="left" w:pos="480"/>
+          <w:tab w:val="right" w:leader="dot" w:pos="9016"/>
+        </w:tabs>
+        <w:rPr>
+          <w:rFonts w:asciiTheme="minorHAnsi" w:eastAsiaTheme="minorEastAsia" w:hAnsiTheme="minorHAnsi" w:cstheme="minorBidi"/>
+          <w:b w:val="0"/>
+          <w:bCs w:val="0"/>
+          <w:caps w:val="0"/>
+          <w:noProof/>
+          <w:lang w:eastAsia="en-GB"/>
+        </w:rPr>
+      </w:pPr>
+      <w:hyperlink w:anchor="_Toc68311132" w:history="1">
+        <w:r>
+          <w:rPr>
+            <w:rStyle w:val="Hyperlink"/>
+            <w:noProof/>
+            <w:lang w:val="en-US"/>
+          </w:rPr>
+          <w:t>3</w:t>
+        </w:r>
+        <w:r>
+          <w:rPr>
+            <w:rFonts w:asciiTheme="minorHAnsi" w:eastAsiaTheme="minorEastAsia" w:hAnsiTheme="minorHAnsi" w:cstheme="minorBidi"/>
+            <w:b w:val="0"/>
+            <w:bCs w:val="0"/>
+            <w:caps w:val="0"/>
+            <w:noProof/>
+            <w:lang w:eastAsia="en-GB"/>
+          </w:rPr>
+          <w:tab/>
+        </w:r>
+        <w:r>
+          <w:rPr>
+            <w:rStyle w:val="Hyperlink"/>
+            <w:noProof/>
+            <w:lang w:val="en-US"/>
+          </w:rPr>
+          <w:t>Methodology</w:t>
+        </w:r>
+        <w:r>
+          <w:rPr>
+            <w:noProof/>
+            <w:webHidden/>
+          </w:rPr>
+          <w:tab/>
+        </w:r>
+        <w:r>
+          <w:rPr>
+            <w:noProof/>
+            <w:webHidden/>
+          </w:rPr>
+          <w:fldChar w:fldCharType="begin"/>
+        </w:r>
+        <w:r>
+          <w:rPr>
+            <w:noProof/>
+            <w:webHidden/>
+          </w:rPr>
+          <w:instrText xml:space="preserve"> PAGEREF _Toc68311132 \h </w:instrText>
+        </w:r>
+        <w:r>
+          <w:rPr>
+            <w:noProof/>
+            <w:webHidden/>
+          </w:rPr>
+        </w:r>
+        <w:r>
+          <w:rPr>
+            <w:noProof/>
+            <w:webHidden/>
+          </w:rPr>
+          <w:fldChar w:fldCharType="separate"/>
+        </w:r>
+        <w:r>
+          <w:rPr>
+            <w:noProof/>
+            <w:webHidden/>
+          </w:rPr>
+          <w:t>7</w:t>
+        </w:r>
+        <w:r>
+          <w:rPr>
+            <w:noProof/>
+            <w:webHidden/>
+          </w:rPr>
+          <w:fldChar w:fldCharType="end"/>
+        </w:r>
+      </w:hyperlink>
+    </w:p>
+    <w:p>
+      <w:pPr>
+        <w:pStyle w:val="TOC2"/>
+        <w:tabs>
+          <w:tab w:val="left" w:pos="720"/>
+          <w:tab w:val="right" w:leader="dot" w:pos="9016"/>
+        </w:tabs>
+        <w:rPr>
+          <w:rFonts w:eastAsiaTheme="minorEastAsia" w:cstheme="minorBidi"/>
+          <w:b w:val="0"/>
+          <w:bCs w:val="0"/>
+          <w:noProof/>
+          <w:sz w:val="24"/>
+          <w:szCs w:val="24"/>
+          <w:lang w:eastAsia="en-GB"/>
+        </w:rPr>
+      </w:pPr>
+      <w:hyperlink w:anchor="_Toc68311133" w:history="1">
+        <w:r>
+          <w:rPr>
+            <w:rStyle w:val="Hyperlink"/>
+            <w:noProof/>
+            <w:lang w:val="en-US"/>
+          </w:rPr>
+          <w:t>3.1</w:t>
+        </w:r>
+        <w:r>
+          <w:rPr>
+            <w:rFonts w:eastAsiaTheme="minorEastAsia" w:cstheme="minorBidi"/>
+            <w:b w:val="0"/>
+            <w:bCs w:val="0"/>
+            <w:noProof/>
+            <w:sz w:val="24"/>
+            <w:szCs w:val="24"/>
+            <w:lang w:eastAsia="en-GB"/>
+          </w:rPr>
+          <w:tab/>
+        </w:r>
+        <w:r>
+          <w:rPr>
+            <w:rStyle w:val="Hyperlink"/>
+            <w:noProof/>
+            <w:lang w:val="en-US"/>
+          </w:rPr>
+          <w:t>Assigning venues to the correct neighborhood</w:t>
+        </w:r>
+        <w:r>
+          <w:rPr>
+            <w:noProof/>
+            <w:webHidden/>
+          </w:rPr>
+          <w:tab/>
+        </w:r>
+        <w:r>
+          <w:rPr>
+            <w:noProof/>
+            <w:webHidden/>
+          </w:rPr>
+          <w:fldChar w:fldCharType="begin"/>
+        </w:r>
+        <w:r>
+          <w:rPr>
+            <w:noProof/>
+            <w:webHidden/>
+          </w:rPr>
+          <w:instrText xml:space="preserve"> PAGEREF _Toc68311133 \h </w:instrText>
+        </w:r>
+        <w:r>
+          <w:rPr>
+            <w:noProof/>
+            <w:webHidden/>
+          </w:rPr>
+        </w:r>
+        <w:r>
+          <w:rPr>
+            <w:noProof/>
+            <w:webHidden/>
+          </w:rPr>
+          <w:fldChar w:fldCharType="separate"/>
+        </w:r>
+        <w:r>
+          <w:rPr>
+            <w:noProof/>
+            <w:webHidden/>
+          </w:rPr>
+          <w:t>7</w:t>
+        </w:r>
+        <w:r>
+          <w:rPr>
+            <w:noProof/>
+            <w:webHidden/>
+          </w:rPr>
+          <w:fldChar w:fldCharType="end"/>
+        </w:r>
+      </w:hyperlink>
+    </w:p>
+    <w:p>
+      <w:pPr>
+        <w:pStyle w:val="TOC2"/>
+        <w:tabs>
+          <w:tab w:val="left" w:pos="720"/>
+          <w:tab w:val="right" w:leader="dot" w:pos="9016"/>
+        </w:tabs>
+        <w:rPr>
+          <w:rFonts w:eastAsiaTheme="minorEastAsia" w:cstheme="minorBidi"/>
+          <w:b w:val="0"/>
+          <w:bCs w:val="0"/>
+          <w:noProof/>
+          <w:sz w:val="24"/>
+          <w:szCs w:val="24"/>
+          <w:lang w:eastAsia="en-GB"/>
+        </w:rPr>
+      </w:pPr>
+      <w:hyperlink w:anchor="_Toc68311134" w:history="1">
+        <w:r>
+          <w:rPr>
+            <w:rStyle w:val="Hyperlink"/>
+            <w:noProof/>
+            <w:lang w:val="en-US"/>
+          </w:rPr>
+          <w:t>3.2</w:t>
+        </w:r>
+        <w:r>
+          <w:rPr>
+            <w:rFonts w:eastAsiaTheme="minorEastAsia" w:cstheme="minorBidi"/>
+            <w:b w:val="0"/>
+            <w:bCs w:val="0"/>
+            <w:noProof/>
+            <w:sz w:val="24"/>
+            <w:szCs w:val="24"/>
+            <w:lang w:eastAsia="en-GB"/>
+          </w:rPr>
+          <w:tab/>
+        </w:r>
+        <w:r>
+          <w:rPr>
+            <w:rStyle w:val="Hyperlink"/>
+            <w:noProof/>
+            <w:lang w:val="en-US"/>
+          </w:rPr>
+          <w:t>From venue description to feature creation: One hot Encoding</w:t>
+        </w:r>
+        <w:r>
+          <w:rPr>
+            <w:noProof/>
+            <w:webHidden/>
+          </w:rPr>
+          <w:tab/>
+        </w:r>
+        <w:r>
+          <w:rPr>
+            <w:noProof/>
+            <w:webHidden/>
+          </w:rPr>
+          <w:fldChar w:fldCharType="begin"/>
+        </w:r>
+        <w:r>
+          <w:rPr>
+            <w:noProof/>
+            <w:webHidden/>
+          </w:rPr>
+          <w:instrText xml:space="preserve"> PAGEREF _Toc68311134 \h </w:instrText>
+        </w:r>
+        <w:r>
+          <w:rPr>
+            <w:noProof/>
+            <w:webHidden/>
+          </w:rPr>
+        </w:r>
+        <w:r>
+          <w:rPr>
+            <w:noProof/>
+            <w:webHidden/>
+          </w:rPr>
+          <w:fldChar w:fldCharType="separate"/>
+        </w:r>
+        <w:r>
+          <w:rPr>
+            <w:noProof/>
+            <w:webHidden/>
+          </w:rPr>
+          <w:t>8</w:t>
+        </w:r>
+        <w:r>
+          <w:rPr>
+            <w:noProof/>
+            <w:webHidden/>
+          </w:rPr>
+          <w:fldChar w:fldCharType="end"/>
+        </w:r>
+      </w:hyperlink>
+    </w:p>
+    <w:p>
+      <w:pPr>
+        <w:pStyle w:val="TOC2"/>
+        <w:tabs>
+          <w:tab w:val="left" w:pos="720"/>
+          <w:tab w:val="right" w:leader="dot" w:pos="9016"/>
+        </w:tabs>
+        <w:rPr>
+          <w:rFonts w:eastAsiaTheme="minorEastAsia" w:cstheme="minorBidi"/>
+          <w:b w:val="0"/>
+          <w:bCs w:val="0"/>
+          <w:noProof/>
+          <w:sz w:val="24"/>
+          <w:szCs w:val="24"/>
+          <w:lang w:eastAsia="en-GB"/>
+        </w:rPr>
+      </w:pPr>
+      <w:hyperlink w:anchor="_Toc68311135" w:history="1">
+        <w:r>
+          <w:rPr>
+            <w:rStyle w:val="Hyperlink"/>
+            <w:noProof/>
+            <w:lang w:val="en-US"/>
+          </w:rPr>
+          <w:t>3.3</w:t>
+        </w:r>
+        <w:r>
+          <w:rPr>
+            <w:rFonts w:eastAsiaTheme="minorEastAsia" w:cstheme="minorBidi"/>
+            <w:b w:val="0"/>
+            <w:bCs w:val="0"/>
+            <w:noProof/>
+            <w:sz w:val="24"/>
+            <w:szCs w:val="24"/>
+            <w:lang w:eastAsia="en-GB"/>
+          </w:rPr>
+          <w:tab/>
+        </w:r>
+        <w:r>
+          <w:rPr>
+            <w:rStyle w:val="Hyperlink"/>
+            <w:noProof/>
+            <w:lang w:val="en-US"/>
+          </w:rPr>
+          <w:t>Normalizing the data</w:t>
+        </w:r>
+        <w:r>
+          <w:rPr>
+            <w:noProof/>
+            <w:webHidden/>
+          </w:rPr>
+          <w:tab/>
+        </w:r>
+        <w:r>
+          <w:rPr>
+            <w:noProof/>
+            <w:webHidden/>
+          </w:rPr>
+          <w:fldChar w:fldCharType="begin"/>
+        </w:r>
+        <w:r>
+          <w:rPr>
+            <w:noProof/>
+            <w:webHidden/>
+          </w:rPr>
+          <w:instrText xml:space="preserve"> PAGEREF _Toc68311135 \h </w:instrText>
+        </w:r>
+        <w:r>
+          <w:rPr>
+            <w:noProof/>
+            <w:webHidden/>
+          </w:rPr>
+        </w:r>
+        <w:r>
+          <w:rPr>
+            <w:noProof/>
+            <w:webHidden/>
+          </w:rPr>
+          <w:fldChar w:fldCharType="separate"/>
+        </w:r>
+        <w:r>
+          <w:rPr>
+            <w:noProof/>
+            <w:webHidden/>
+          </w:rPr>
+          <w:t>8</w:t>
+        </w:r>
+        <w:r>
+          <w:rPr>
+            <w:noProof/>
+            <w:webHidden/>
+          </w:rPr>
+          <w:fldChar w:fldCharType="end"/>
+        </w:r>
+      </w:hyperlink>
+    </w:p>
+    <w:p>
+      <w:pPr>
+        <w:pStyle w:val="TOC2"/>
+        <w:tabs>
+          <w:tab w:val="left" w:pos="720"/>
+          <w:tab w:val="right" w:leader="dot" w:pos="9016"/>
+        </w:tabs>
+        <w:rPr>
+          <w:rFonts w:eastAsiaTheme="minorEastAsia" w:cstheme="minorBidi"/>
+          <w:b w:val="0"/>
+          <w:bCs w:val="0"/>
+          <w:noProof/>
+          <w:sz w:val="24"/>
+          <w:szCs w:val="24"/>
+          <w:lang w:eastAsia="en-GB"/>
+        </w:rPr>
+      </w:pPr>
+      <w:hyperlink w:anchor="_Toc68311136" w:history="1">
+        <w:r>
+          <w:rPr>
+            <w:rStyle w:val="Hyperlink"/>
+            <w:noProof/>
+            <w:lang w:val="en-US"/>
+          </w:rPr>
+          <w:t>3.4</w:t>
+        </w:r>
+        <w:r>
+          <w:rPr>
+            <w:rFonts w:eastAsiaTheme="minorEastAsia" w:cstheme="minorBidi"/>
+            <w:b w:val="0"/>
+            <w:bCs w:val="0"/>
+            <w:noProof/>
+            <w:sz w:val="24"/>
+            <w:szCs w:val="24"/>
+            <w:lang w:eastAsia="en-GB"/>
+          </w:rPr>
+          <w:tab/>
+        </w:r>
+        <w:r>
+          <w:rPr>
+            <w:rStyle w:val="Hyperlink"/>
+            <w:noProof/>
+            <w:lang w:val="en-US"/>
+          </w:rPr>
+          <w:t>Machine learning: k-means clustering</w:t>
+        </w:r>
+        <w:r>
+          <w:rPr>
+            <w:noProof/>
+            <w:webHidden/>
+          </w:rPr>
+          <w:tab/>
+        </w:r>
+        <w:r>
+          <w:rPr>
+            <w:noProof/>
+            <w:webHidden/>
+          </w:rPr>
+          <w:fldChar w:fldCharType="begin"/>
+        </w:r>
+        <w:r>
+          <w:rPr>
+            <w:noProof/>
+            <w:webHidden/>
+          </w:rPr>
+          <w:instrText xml:space="preserve"> PAGEREF _Toc68311136 \h </w:instrText>
+        </w:r>
+        <w:r>
+          <w:rPr>
+            <w:noProof/>
+            <w:webHidden/>
+          </w:rPr>
+        </w:r>
+        <w:r>
+          <w:rPr>
+            <w:noProof/>
+            <w:webHidden/>
+          </w:rPr>
+          <w:fldChar w:fldCharType="separate"/>
+        </w:r>
+        <w:r>
+          <w:rPr>
+            <w:noProof/>
+            <w:webHidden/>
+          </w:rPr>
+          <w:t>8</w:t>
+        </w:r>
+        <w:r>
+          <w:rPr>
+            <w:noProof/>
+            <w:webHidden/>
+          </w:rPr>
+          <w:fldChar w:fldCharType="end"/>
+        </w:r>
+      </w:hyperlink>
+    </w:p>
+    <w:p>
+      <w:pPr>
+        <w:pStyle w:val="TOC3"/>
+        <w:tabs>
+          <w:tab w:val="left" w:pos="960"/>
+          <w:tab w:val="right" w:leader="dot" w:pos="9016"/>
+        </w:tabs>
+        <w:rPr>
+          <w:rFonts w:eastAsiaTheme="minorEastAsia" w:cstheme="minorBidi"/>
+          <w:noProof/>
+          <w:sz w:val="24"/>
+          <w:szCs w:val="24"/>
+          <w:lang w:eastAsia="en-GB"/>
+        </w:rPr>
+      </w:pPr>
+      <w:hyperlink w:anchor="_Toc68311137" w:history="1">
+        <w:r>
+          <w:rPr>
+            <w:rStyle w:val="Hyperlink"/>
+            <w:noProof/>
+            <w:lang w:val="en-US"/>
+          </w:rPr>
+          <w:t>3.4.1</w:t>
+        </w:r>
+        <w:r>
+          <w:rPr>
+            <w:rFonts w:eastAsiaTheme="minorEastAsia" w:cstheme="minorBidi"/>
+            <w:noProof/>
+            <w:sz w:val="24"/>
+            <w:szCs w:val="24"/>
+            <w:lang w:eastAsia="en-GB"/>
+          </w:rPr>
+          <w:tab/>
+        </w:r>
+        <w:r>
+          <w:rPr>
+            <w:rStyle w:val="Hyperlink"/>
+            <w:noProof/>
+            <w:lang w:val="en-US"/>
+          </w:rPr>
+          <w:t>What is k-means and why is the method of choice</w:t>
+        </w:r>
+        <w:r>
+          <w:rPr>
+            <w:noProof/>
+            <w:webHidden/>
+          </w:rPr>
+          <w:tab/>
+        </w:r>
+        <w:r>
+          <w:rPr>
+            <w:noProof/>
+            <w:webHidden/>
+          </w:rPr>
+          <w:fldChar w:fldCharType="begin"/>
+        </w:r>
+        <w:r>
+          <w:rPr>
+            <w:noProof/>
+            <w:webHidden/>
+          </w:rPr>
+          <w:instrText xml:space="preserve"> PAGEREF _Toc68311137 \h </w:instrText>
+        </w:r>
+        <w:r>
+          <w:rPr>
+            <w:noProof/>
+            <w:webHidden/>
+          </w:rPr>
+        </w:r>
+        <w:r>
+          <w:rPr>
+            <w:noProof/>
+            <w:webHidden/>
+          </w:rPr>
+          <w:fldChar w:fldCharType="separate"/>
+        </w:r>
+        <w:r>
+          <w:rPr>
+            <w:noProof/>
+            <w:webHidden/>
+          </w:rPr>
+          <w:t>8</w:t>
+        </w:r>
+        <w:r>
+          <w:rPr>
+            <w:noProof/>
+            <w:webHidden/>
+          </w:rPr>
+          <w:fldChar w:fldCharType="end"/>
+        </w:r>
+      </w:hyperlink>
+    </w:p>
+    <w:p>
+      <w:pPr>
+        <w:pStyle w:val="TOC3"/>
+        <w:tabs>
+          <w:tab w:val="left" w:pos="960"/>
+          <w:tab w:val="right" w:leader="dot" w:pos="9016"/>
+        </w:tabs>
+        <w:rPr>
+          <w:rFonts w:eastAsiaTheme="minorEastAsia" w:cstheme="minorBidi"/>
+          <w:noProof/>
+          <w:sz w:val="24"/>
+          <w:szCs w:val="24"/>
+          <w:lang w:eastAsia="en-GB"/>
+        </w:rPr>
+      </w:pPr>
+      <w:hyperlink w:anchor="_Toc68311138" w:history="1">
+        <w:r>
+          <w:rPr>
+            <w:rStyle w:val="Hyperlink"/>
+            <w:noProof/>
+            <w:lang w:val="en-US"/>
+          </w:rPr>
+          <w:t>3.4.2</w:t>
+        </w:r>
+        <w:r>
+          <w:rPr>
+            <w:rFonts w:eastAsiaTheme="minorEastAsia" w:cstheme="minorBidi"/>
+            <w:noProof/>
+            <w:sz w:val="24"/>
+            <w:szCs w:val="24"/>
+            <w:lang w:eastAsia="en-GB"/>
+          </w:rPr>
+          <w:tab/>
+        </w:r>
+        <w:r>
+          <w:rPr>
+            <w:rStyle w:val="Hyperlink"/>
+            <w:noProof/>
+            <w:lang w:val="en-US"/>
+          </w:rPr>
+          <w:t>Parameter selection: number of K</w:t>
+        </w:r>
+        <w:r>
+          <w:rPr>
+            <w:noProof/>
+            <w:webHidden/>
+          </w:rPr>
+          <w:tab/>
+        </w:r>
+        <w:r>
+          <w:rPr>
+            <w:noProof/>
+            <w:webHidden/>
+          </w:rPr>
+          <w:fldChar w:fldCharType="begin"/>
+        </w:r>
+        <w:r>
+          <w:rPr>
+            <w:noProof/>
+            <w:webHidden/>
+          </w:rPr>
+          <w:instrText xml:space="preserve"> PAGEREF _Toc68311138 \h </w:instrText>
+        </w:r>
+        <w:r>
+          <w:rPr>
+            <w:noProof/>
+            <w:webHidden/>
+          </w:rPr>
+        </w:r>
+        <w:r>
+          <w:rPr>
+            <w:noProof/>
+            <w:webHidden/>
+          </w:rPr>
+          <w:fldChar w:fldCharType="separate"/>
+        </w:r>
+        <w:r>
+          <w:rPr>
+            <w:noProof/>
+            <w:webHidden/>
+          </w:rPr>
+          <w:t>8</w:t>
+        </w:r>
+        <w:r>
+          <w:rPr>
+            <w:noProof/>
+            <w:webHidden/>
+          </w:rPr>
+          <w:fldChar w:fldCharType="end"/>
+        </w:r>
+      </w:hyperlink>
+    </w:p>
+    <w:p>
+      <w:pPr>
+        <w:pStyle w:val="TOC3"/>
+        <w:tabs>
+          <w:tab w:val="left" w:pos="960"/>
+          <w:tab w:val="right" w:leader="dot" w:pos="9016"/>
+        </w:tabs>
+        <w:rPr>
+          <w:rFonts w:eastAsiaTheme="minorEastAsia" w:cstheme="minorBidi"/>
+          <w:noProof/>
+          <w:sz w:val="24"/>
+          <w:szCs w:val="24"/>
+          <w:lang w:eastAsia="en-GB"/>
+        </w:rPr>
+      </w:pPr>
+      <w:hyperlink w:anchor="_Toc68311139" w:history="1">
+        <w:r>
+          <w:rPr>
+            <w:rStyle w:val="Hyperlink"/>
+            <w:noProof/>
+            <w:lang w:val="en-US"/>
+          </w:rPr>
+          <w:t>3.4.3</w:t>
+        </w:r>
+        <w:r>
+          <w:rPr>
+            <w:rFonts w:eastAsiaTheme="minorEastAsia" w:cstheme="minorBidi"/>
+            <w:noProof/>
+            <w:sz w:val="24"/>
+            <w:szCs w:val="24"/>
+            <w:lang w:eastAsia="en-GB"/>
+          </w:rPr>
+          <w:tab/>
+        </w:r>
+        <w:r>
+          <w:rPr>
+            <w:rStyle w:val="Hyperlink"/>
+            <w:noProof/>
+            <w:lang w:val="en-US"/>
+          </w:rPr>
+          <w:t>Statistical testing: Elbow method</w:t>
+        </w:r>
+        <w:r>
+          <w:rPr>
+            <w:noProof/>
+            <w:webHidden/>
+          </w:rPr>
+          <w:tab/>
+        </w:r>
+        <w:r>
+          <w:rPr>
+            <w:noProof/>
+            <w:webHidden/>
+          </w:rPr>
+          <w:fldChar w:fldCharType="begin"/>
+        </w:r>
+        <w:r>
+          <w:rPr>
+            <w:noProof/>
+            <w:webHidden/>
+          </w:rPr>
+          <w:instrText xml:space="preserve"> PAGEREF _Toc68311139 \h </w:instrText>
+        </w:r>
+        <w:r>
+          <w:rPr>
+            <w:noProof/>
+            <w:webHidden/>
+          </w:rPr>
+        </w:r>
+        <w:r>
+          <w:rPr>
+            <w:noProof/>
+            <w:webHidden/>
+          </w:rPr>
+          <w:fldChar w:fldCharType="separate"/>
+        </w:r>
+        <w:r>
+          <w:rPr>
+            <w:noProof/>
+            <w:webHidden/>
+          </w:rPr>
+          <w:t>8</w:t>
+        </w:r>
+        <w:r>
+          <w:rPr>
+            <w:noProof/>
+            <w:webHidden/>
+          </w:rPr>
+          <w:fldChar w:fldCharType="end"/>
+        </w:r>
+      </w:hyperlink>
+    </w:p>
+    <w:p>
+      <w:pPr>
+        <w:pStyle w:val="TOC3"/>
+        <w:tabs>
+          <w:tab w:val="left" w:pos="960"/>
+          <w:tab w:val="right" w:leader="dot" w:pos="9016"/>
+        </w:tabs>
+        <w:rPr>
+          <w:rFonts w:eastAsiaTheme="minorEastAsia" w:cstheme="minorBidi"/>
+          <w:noProof/>
+          <w:sz w:val="24"/>
+          <w:szCs w:val="24"/>
+          <w:lang w:eastAsia="en-GB"/>
+        </w:rPr>
+      </w:pPr>
+      <w:hyperlink w:anchor="_Toc68311140" w:history="1">
+        <w:r>
+          <w:rPr>
+            <w:rStyle w:val="Hyperlink"/>
+            <w:noProof/>
+          </w:rPr>
+          <w:t>3.4.4</w:t>
+        </w:r>
+        <w:r>
+          <w:rPr>
+            <w:rFonts w:eastAsiaTheme="minorEastAsia" w:cstheme="minorBidi"/>
+            <w:noProof/>
+            <w:sz w:val="24"/>
+            <w:szCs w:val="24"/>
+            <w:lang w:eastAsia="en-GB"/>
+          </w:rPr>
+          <w:tab/>
+        </w:r>
+        <w:r>
+          <w:rPr>
+            <w:rStyle w:val="Hyperlink"/>
+            <w:noProof/>
+            <w:lang w:val="en-US"/>
+          </w:rPr>
+          <w:t xml:space="preserve">Statistical testing: </w:t>
+        </w:r>
+        <w:r>
+          <w:rPr>
+            <w:rStyle w:val="Hyperlink"/>
+            <w:noProof/>
+          </w:rPr>
+          <w:t>silhouette score</w:t>
+        </w:r>
+        <w:r>
+          <w:rPr>
+            <w:noProof/>
+            <w:webHidden/>
+          </w:rPr>
+          <w:tab/>
+        </w:r>
+        <w:r>
+          <w:rPr>
+            <w:noProof/>
+            <w:webHidden/>
+          </w:rPr>
+          <w:fldChar w:fldCharType="begin"/>
+        </w:r>
+        <w:r>
+          <w:rPr>
+            <w:noProof/>
+            <w:webHidden/>
+          </w:rPr>
+          <w:instrText xml:space="preserve"> PAGEREF _Toc68311140 \h </w:instrText>
+        </w:r>
+        <w:r>
+          <w:rPr>
+            <w:noProof/>
+            <w:webHidden/>
+          </w:rPr>
+        </w:r>
+        <w:r>
+          <w:rPr>
+            <w:noProof/>
+            <w:webHidden/>
+          </w:rPr>
+          <w:fldChar w:fldCharType="separate"/>
+        </w:r>
+        <w:r>
+          <w:rPr>
+            <w:noProof/>
+            <w:webHidden/>
+          </w:rPr>
+          <w:t>8</w:t>
+        </w:r>
+        <w:r>
+          <w:rPr>
+            <w:noProof/>
+            <w:webHidden/>
+          </w:rPr>
+          <w:fldChar w:fldCharType="end"/>
+        </w:r>
+      </w:hyperlink>
+    </w:p>
+    <w:p>
+      <w:pPr>
+        <w:pStyle w:val="TOC1"/>
+        <w:tabs>
+          <w:tab w:val="left" w:pos="480"/>
+          <w:tab w:val="right" w:leader="dot" w:pos="9016"/>
+        </w:tabs>
+        <w:rPr>
+          <w:rFonts w:asciiTheme="minorHAnsi" w:eastAsiaTheme="minorEastAsia" w:hAnsiTheme="minorHAnsi" w:cstheme="minorBidi"/>
+          <w:b w:val="0"/>
+          <w:bCs w:val="0"/>
+          <w:caps w:val="0"/>
+          <w:noProof/>
+          <w:lang w:eastAsia="en-GB"/>
+        </w:rPr>
+      </w:pPr>
+      <w:hyperlink w:anchor="_Toc68311141" w:history="1">
+        <w:r>
+          <w:rPr>
+            <w:rStyle w:val="Hyperlink"/>
+            <w:noProof/>
+            <w:lang w:val="en-US"/>
+          </w:rPr>
+          <w:t>4</w:t>
+        </w:r>
+        <w:r>
+          <w:rPr>
+            <w:rFonts w:asciiTheme="minorHAnsi" w:eastAsiaTheme="minorEastAsia" w:hAnsiTheme="minorHAnsi" w:cstheme="minorBidi"/>
+            <w:b w:val="0"/>
+            <w:bCs w:val="0"/>
+            <w:caps w:val="0"/>
+            <w:noProof/>
+            <w:lang w:eastAsia="en-GB"/>
+          </w:rPr>
+          <w:tab/>
+        </w:r>
+        <w:r>
+          <w:rPr>
+            <w:rStyle w:val="Hyperlink"/>
+            <w:noProof/>
+            <w:lang w:val="en-US"/>
+          </w:rPr>
+          <w:t>Results</w:t>
+        </w:r>
+        <w:r>
+          <w:rPr>
+            <w:noProof/>
+            <w:webHidden/>
+          </w:rPr>
+          <w:tab/>
+        </w:r>
+        <w:r>
+          <w:rPr>
+            <w:noProof/>
+            <w:webHidden/>
+          </w:rPr>
+          <w:fldChar w:fldCharType="begin"/>
+        </w:r>
+        <w:r>
+          <w:rPr>
+            <w:noProof/>
+            <w:webHidden/>
+          </w:rPr>
+          <w:instrText xml:space="preserve"> PAGEREF _Toc68311141 \h </w:instrText>
+        </w:r>
+        <w:r>
+          <w:rPr>
+            <w:noProof/>
+            <w:webHidden/>
+          </w:rPr>
+        </w:r>
+        <w:r>
+          <w:rPr>
+            <w:noProof/>
+            <w:webHidden/>
+          </w:rPr>
+          <w:fldChar w:fldCharType="separate"/>
+        </w:r>
+        <w:r>
+          <w:rPr>
+            <w:noProof/>
+            <w:webHidden/>
+          </w:rPr>
+          <w:t>9</w:t>
+        </w:r>
+        <w:r>
+          <w:rPr>
+            <w:noProof/>
+            <w:webHidden/>
+          </w:rPr>
+          <w:fldChar w:fldCharType="end"/>
+        </w:r>
+      </w:hyperlink>
+    </w:p>
+    <w:p>
+      <w:pPr>
+        <w:pStyle w:val="TOC1"/>
+        <w:tabs>
+          <w:tab w:val="left" w:pos="480"/>
+          <w:tab w:val="right" w:leader="dot" w:pos="9016"/>
+        </w:tabs>
+        <w:rPr>
+          <w:rFonts w:asciiTheme="minorHAnsi" w:eastAsiaTheme="minorEastAsia" w:hAnsiTheme="minorHAnsi" w:cstheme="minorBidi"/>
+          <w:b w:val="0"/>
+          <w:bCs w:val="0"/>
+          <w:caps w:val="0"/>
+          <w:noProof/>
+          <w:lang w:eastAsia="en-GB"/>
+        </w:rPr>
+      </w:pPr>
+      <w:hyperlink w:anchor="_Toc68311142" w:history="1">
+        <w:r>
+          <w:rPr>
+            <w:rStyle w:val="Hyperlink"/>
+            <w:noProof/>
+            <w:lang w:val="en-US"/>
+          </w:rPr>
           <w:t>5</w:t>
+        </w:r>
+        <w:r>
+          <w:rPr>
+            <w:rFonts w:asciiTheme="minorHAnsi" w:eastAsiaTheme="minorEastAsia" w:hAnsiTheme="minorHAnsi" w:cstheme="minorBidi"/>
+            <w:b w:val="0"/>
+            <w:bCs w:val="0"/>
+            <w:caps w:val="0"/>
+            <w:noProof/>
+            <w:lang w:eastAsia="en-GB"/>
+          </w:rPr>
+          <w:tab/>
+        </w:r>
+        <w:r>
+          <w:rPr>
+            <w:rStyle w:val="Hyperlink"/>
+            <w:noProof/>
+            <w:lang w:val="en-US"/>
+          </w:rPr>
+          <w:t>Discussion</w:t>
+        </w:r>
+        <w:r>
+          <w:rPr>
+            <w:noProof/>
+            <w:webHidden/>
+          </w:rPr>
+          <w:tab/>
+        </w:r>
+        <w:r>
+          <w:rPr>
+            <w:noProof/>
+            <w:webHidden/>
+          </w:rPr>
+          <w:fldChar w:fldCharType="begin"/>
+        </w:r>
+        <w:r>
+          <w:rPr>
+            <w:noProof/>
+            <w:webHidden/>
+          </w:rPr>
+          <w:instrText xml:space="preserve"> PAGEREF _Toc68311142 \h </w:instrText>
+        </w:r>
+        <w:r>
+          <w:rPr>
+            <w:noProof/>
+            <w:webHidden/>
+          </w:rPr>
+        </w:r>
+        <w:r>
+          <w:rPr>
+            <w:noProof/>
+            <w:webHidden/>
+          </w:rPr>
+          <w:fldChar w:fldCharType="separate"/>
+        </w:r>
+        <w:r>
+          <w:rPr>
+            <w:noProof/>
+            <w:webHidden/>
+          </w:rPr>
+          <w:t>9</w:t>
+        </w:r>
+        <w:r>
+          <w:rPr>
+            <w:noProof/>
+            <w:webHidden/>
+          </w:rPr>
+          <w:fldChar w:fldCharType="end"/>
+        </w:r>
+      </w:hyperlink>
+    </w:p>
+    <w:p>
+      <w:pPr>
+        <w:pStyle w:val="TOC1"/>
+        <w:tabs>
+          <w:tab w:val="left" w:pos="480"/>
+          <w:tab w:val="right" w:leader="dot" w:pos="9016"/>
+        </w:tabs>
+        <w:rPr>
+          <w:rFonts w:asciiTheme="minorHAnsi" w:eastAsiaTheme="minorEastAsia" w:hAnsiTheme="minorHAnsi" w:cstheme="minorBidi"/>
+          <w:b w:val="0"/>
+          <w:bCs w:val="0"/>
+          <w:caps w:val="0"/>
+          <w:noProof/>
+          <w:lang w:eastAsia="en-GB"/>
+        </w:rPr>
+      </w:pPr>
+      <w:hyperlink w:anchor="_Toc68311143" w:history="1">
+        <w:r>
+          <w:rPr>
+            <w:rStyle w:val="Hyperlink"/>
+            <w:noProof/>
+            <w:lang w:val="en-US"/>
+          </w:rPr>
+          <w:t>6</w:t>
+        </w:r>
+        <w:r>
+          <w:rPr>
+            <w:rFonts w:asciiTheme="minorHAnsi" w:eastAsiaTheme="minorEastAsia" w:hAnsiTheme="minorHAnsi" w:cstheme="minorBidi"/>
+            <w:b w:val="0"/>
+            <w:bCs w:val="0"/>
+            <w:caps w:val="0"/>
+            <w:noProof/>
+            <w:lang w:eastAsia="en-GB"/>
+          </w:rPr>
+          <w:tab/>
+        </w:r>
+        <w:r>
+          <w:rPr>
+            <w:rStyle w:val="Hyperlink"/>
+            <w:noProof/>
+            <w:lang w:val="en-US"/>
+          </w:rPr>
+          <w:t>Conclusion</w:t>
+        </w:r>
+        <w:r>
+          <w:rPr>
+            <w:noProof/>
+            <w:webHidden/>
+          </w:rPr>
+          <w:tab/>
+        </w:r>
+        <w:r>
+          <w:rPr>
+            <w:noProof/>
+            <w:webHidden/>
+          </w:rPr>
+          <w:fldChar w:fldCharType="begin"/>
+        </w:r>
+        <w:r>
+          <w:rPr>
+            <w:noProof/>
+            <w:webHidden/>
+          </w:rPr>
+          <w:instrText xml:space="preserve"> PAGEREF _Toc68311143 \h </w:instrText>
+        </w:r>
+        <w:r>
+          <w:rPr>
+            <w:noProof/>
+            <w:webHidden/>
+          </w:rPr>
+        </w:r>
+        <w:r>
+          <w:rPr>
+            <w:noProof/>
+            <w:webHidden/>
+          </w:rPr>
+          <w:fldChar w:fldCharType="separate"/>
+        </w:r>
+        <w:r>
+          <w:rPr>
+            <w:noProof/>
+            <w:webHidden/>
+          </w:rPr>
+          <w:t>9</w:t>
+        </w:r>
+        <w:r>
+          <w:rPr>
+            <w:noProof/>
+            <w:webHidden/>
+          </w:rPr>
+          <w:fldChar w:fldCharType="end"/>
+        </w:r>
+      </w:hyperlink>
+    </w:p>
+    <w:p>
+      <w:pPr>
+        <w:pStyle w:val="TOC1"/>
+        <w:tabs>
+          <w:tab w:val="left" w:pos="480"/>
+          <w:tab w:val="right" w:leader="dot" w:pos="9016"/>
+        </w:tabs>
+        <w:rPr>
+          <w:rFonts w:asciiTheme="minorHAnsi" w:eastAsiaTheme="minorEastAsia" w:hAnsiTheme="minorHAnsi" w:cstheme="minorBidi"/>
+          <w:b w:val="0"/>
+          <w:bCs w:val="0"/>
+          <w:caps w:val="0"/>
+          <w:noProof/>
+          <w:lang w:eastAsia="en-GB"/>
+        </w:rPr>
+      </w:pPr>
+      <w:hyperlink w:anchor="_Toc68311144" w:history="1">
+        <w:r>
+          <w:rPr>
+            <w:rStyle w:val="Hyperlink"/>
+            <w:noProof/>
+            <w:lang w:val="en-US"/>
+          </w:rPr>
+          <w:t>7</w:t>
+        </w:r>
+        <w:r>
+          <w:rPr>
+            <w:rFonts w:asciiTheme="minorHAnsi" w:eastAsiaTheme="minorEastAsia" w:hAnsiTheme="minorHAnsi" w:cstheme="minorBidi"/>
+            <w:b w:val="0"/>
+            <w:bCs w:val="0"/>
+            <w:caps w:val="0"/>
+            <w:noProof/>
+            <w:lang w:eastAsia="en-GB"/>
+          </w:rPr>
+          <w:tab/>
+        </w:r>
+        <w:r>
+          <w:rPr>
+            <w:rStyle w:val="Hyperlink"/>
+            <w:noProof/>
+            <w:lang w:val="en-US"/>
+          </w:rPr>
+          <w:t>References</w:t>
+        </w:r>
+        <w:r>
+          <w:rPr>
+            <w:noProof/>
+            <w:webHidden/>
+          </w:rPr>
+          <w:tab/>
+        </w:r>
+        <w:r>
+          <w:rPr>
+            <w:noProof/>
+            <w:webHidden/>
+          </w:rPr>
+          <w:fldChar w:fldCharType="begin"/>
+        </w:r>
+        <w:r>
+          <w:rPr>
+            <w:noProof/>
+            <w:webHidden/>
+          </w:rPr>
+          <w:instrText xml:space="preserve"> PAGEREF _Toc68311144 \h </w:instrText>
+        </w:r>
+        <w:r>
+          <w:rPr>
+            <w:noProof/>
+            <w:webHidden/>
+          </w:rPr>
+        </w:r>
+        <w:r>
+          <w:rPr>
+            <w:noProof/>
+            <w:webHidden/>
+          </w:rPr>
+          <w:fldChar w:fldCharType="separate"/>
+        </w:r>
+        <w:r>
+          <w:rPr>
+            <w:noProof/>
+            <w:webHidden/>
+          </w:rPr>
+          <w:t>9</w:t>
+        </w:r>
+        <w:r>
+          <w:rPr>
+            <w:noProof/>
+            <w:webHidden/>
+          </w:rPr>
+          <w:fldChar w:fldCharType="end"/>
+        </w:r>
+      </w:hyperlink>
+    </w:p>
+    <w:p>
+      <w:pPr>
+        <w:pStyle w:val="TOC1"/>
+        <w:tabs>
+          <w:tab w:val="left" w:pos="480"/>
+          <w:tab w:val="right" w:leader="dot" w:pos="9016"/>
+        </w:tabs>
+        <w:rPr>
+          <w:rFonts w:asciiTheme="minorHAnsi" w:eastAsiaTheme="minorEastAsia" w:hAnsiTheme="minorHAnsi" w:cstheme="minorBidi"/>
+          <w:b w:val="0"/>
+          <w:bCs w:val="0"/>
+          <w:caps w:val="0"/>
+          <w:noProof/>
+          <w:lang w:eastAsia="en-GB"/>
+        </w:rPr>
+      </w:pPr>
+      <w:hyperlink w:anchor="_Toc68311145" w:history="1">
+        <w:r>
+          <w:rPr>
+            <w:rStyle w:val="Hyperlink"/>
+            <w:noProof/>
+            <w:lang w:val="en-US"/>
+          </w:rPr>
+          <w:t>8</w:t>
+        </w:r>
+        <w:r>
+          <w:rPr>
+            <w:rFonts w:asciiTheme="minorHAnsi" w:eastAsiaTheme="minorEastAsia" w:hAnsiTheme="minorHAnsi" w:cstheme="minorBidi"/>
+            <w:b w:val="0"/>
+            <w:bCs w:val="0"/>
+            <w:caps w:val="0"/>
+            <w:noProof/>
+            <w:lang w:eastAsia="en-GB"/>
+          </w:rPr>
+          <w:tab/>
+        </w:r>
+        <w:r>
+          <w:rPr>
+            <w:rStyle w:val="Hyperlink"/>
+            <w:noProof/>
+            <w:lang w:val="en-US"/>
+          </w:rPr>
+          <w:t>Acknowledgements</w:t>
+        </w:r>
+        <w:r>
+          <w:rPr>
+            <w:noProof/>
+            <w:webHidden/>
+          </w:rPr>
+          <w:tab/>
+        </w:r>
+        <w:r>
+          <w:rPr>
+            <w:noProof/>
+            <w:webHidden/>
+          </w:rPr>
+          <w:fldChar w:fldCharType="begin"/>
+        </w:r>
+        <w:r>
+          <w:rPr>
+            <w:noProof/>
+            <w:webHidden/>
+          </w:rPr>
+          <w:instrText xml:space="preserve"> PAGEREF _Toc68311145 \h </w:instrText>
+        </w:r>
+        <w:r>
+          <w:rPr>
+            <w:noProof/>
+            <w:webHidden/>
+          </w:rPr>
+        </w:r>
+        <w:r>
+          <w:rPr>
+            <w:noProof/>
+            <w:webHidden/>
+          </w:rPr>
+          <w:fldChar w:fldCharType="separate"/>
+        </w:r>
+        <w:r>
+          <w:rPr>
+            <w:noProof/>
+            <w:webHidden/>
+          </w:rPr>
+          <w:t>9</w:t>
         </w:r>
         <w:r>
           <w:rPr>
@@ -5486,6 +6781,7 @@
         <w:rPr>
           <w:lang w:val="en-US"/>
         </w:rPr>
+        <w:lastRenderedPageBreak/>
         <w:br w:type="page"/>
       </w:r>
     </w:p>
@@ -5497,7 +6793,7 @@
           <w:lang w:val="en-US"/>
         </w:rPr>
       </w:pPr>
-      <w:bookmarkStart w:id="1" w:name="_Toc68306206"/>
+      <w:bookmarkStart w:id="1" w:name="_Toc68311119"/>
       <w:r>
         <w:rPr>
           <w:color w:val="000000" w:themeColor="text1"/>
@@ -5755,7 +7051,7 @@
         </w:rPr>
       </w:pPr>
       <w:bookmarkStart w:id="2" w:name="_Toc65059891"/>
-      <w:bookmarkStart w:id="3" w:name="_Toc68306207"/>
+      <w:bookmarkStart w:id="3" w:name="_Toc68311120"/>
       <w:r>
         <w:rPr>
           <w:color w:val="000000" w:themeColor="text1"/>
@@ -5937,7 +7233,7 @@
           <w:lang w:val="en-US"/>
         </w:rPr>
       </w:pPr>
-      <w:bookmarkStart w:id="5" w:name="_Toc68306208"/>
+      <w:bookmarkStart w:id="5" w:name="_Toc68311121"/>
       <w:r>
         <w:rPr>
           <w:color w:val="000000" w:themeColor="text1"/>
@@ -6215,7 +7511,7 @@
           <w:lang w:val="en-US"/>
         </w:rPr>
       </w:pPr>
-      <w:bookmarkStart w:id="6" w:name="_Toc68306209"/>
+      <w:bookmarkStart w:id="6" w:name="_Toc68311122"/>
       <w:r>
         <w:rPr>
           <w:color w:val="000000" w:themeColor="text1"/>
@@ -6363,7 +7659,7 @@
           <w:lang w:val="en-US"/>
         </w:rPr>
       </w:pPr>
-      <w:bookmarkStart w:id="7" w:name="_Toc68306210"/>
+      <w:bookmarkStart w:id="7" w:name="_Toc68311123"/>
       <w:bookmarkEnd w:id="4"/>
       <w:r>
         <w:rPr>
@@ -6486,7 +7782,7 @@
           <w:lang w:val="en-US"/>
         </w:rPr>
       </w:pPr>
-      <w:bookmarkStart w:id="8" w:name="_Toc68306211"/>
+      <w:bookmarkStart w:id="8" w:name="_Toc68311124"/>
       <w:r>
         <w:rPr>
           <w:color w:val="000000" w:themeColor="text1"/>
@@ -6530,7 +7826,7 @@
           <w:lang w:val="en-US"/>
         </w:rPr>
       </w:pPr>
-      <w:bookmarkStart w:id="9" w:name="_Toc68306212"/>
+      <w:bookmarkStart w:id="9" w:name="_Toc68311125"/>
       <w:r>
         <w:rPr>
           <w:lang w:val="en-US"/>
@@ -6951,7 +8247,7 @@
           <w:lang w:val="en-US"/>
         </w:rPr>
       </w:pPr>
-      <w:bookmarkStart w:id="10" w:name="_Toc68306213"/>
+      <w:bookmarkStart w:id="10" w:name="_Toc68311126"/>
       <w:r>
         <w:rPr>
           <w:lang w:val="en-US"/>
@@ -7448,18 +8744,12 @@
           <w:lang w:val="en-US"/>
         </w:rPr>
       </w:pPr>
-      <w:bookmarkStart w:id="11" w:name="_Toc68306214"/>
-      <w:r>
-        <w:rPr>
-          <w:lang w:val="en-US"/>
-        </w:rPr>
-        <w:t xml:space="preserve">Venue Data: </w:t>
-      </w:r>
-      <w:r>
-        <w:rPr>
-          <w:lang w:val="en-US"/>
-        </w:rPr>
-        <w:t>Feature selection</w:t>
+      <w:bookmarkStart w:id="11" w:name="_Toc68311127"/>
+      <w:r>
+        <w:rPr>
+          <w:lang w:val="en-US"/>
+        </w:rPr>
+        <w:t>Venue Data: Feature selection</w:t>
       </w:r>
       <w:bookmarkEnd w:id="11"/>
     </w:p>
@@ -7500,13 +8790,7 @@
         <w:rPr>
           <w:lang w:val="en-US"/>
         </w:rPr>
-        <w:t>L</w:t>
-      </w:r>
-      <w:r>
-        <w:rPr>
-          <w:lang w:val="en-US"/>
-        </w:rPr>
-        <w:t>at</w:t>
+        <w:t>Lat</w:t>
       </w:r>
       <w:r>
         <w:rPr>
@@ -7644,19 +8928,7 @@
         <w:rPr>
           <w:lang w:val="en-US"/>
         </w:rPr>
-        <w:t>F</w:t>
-      </w:r>
-      <w:r>
-        <w:rPr>
-          <w:lang w:val="en-US"/>
-        </w:rPr>
-        <w:t>ood</w:t>
-      </w:r>
-      <w:r>
-        <w:rPr>
-          <w:lang w:val="en-US"/>
-        </w:rPr>
-        <w:t>: Find all venues for venues to assess the indirect competition</w:t>
+        <w:t>Food: Find all venues for venues to assess the indirect competition</w:t>
       </w:r>
     </w:p>
     <w:p>
@@ -7674,49 +8946,7 @@
         <w:rPr>
           <w:lang w:val="en-US"/>
         </w:rPr>
-        <w:t>Italian R</w:t>
-      </w:r>
-      <w:r>
-        <w:rPr>
-          <w:lang w:val="en-US"/>
-        </w:rPr>
-        <w:t>estaurants</w:t>
-      </w:r>
-      <w:r>
-        <w:rPr>
-          <w:lang w:val="en-US"/>
-        </w:rPr>
-        <w:t xml:space="preserve">: </w:t>
-      </w:r>
-      <w:r>
-        <w:rPr>
-          <w:lang w:val="en-US"/>
-        </w:rPr>
-        <w:t xml:space="preserve">Find all venues for venues to </w:t>
-      </w:r>
-      <w:r>
-        <w:rPr>
-          <w:lang w:val="en-US"/>
-        </w:rPr>
-        <w:t>assess</w:t>
-      </w:r>
-      <w:r>
-        <w:rPr>
-          <w:lang w:val="en-US"/>
-        </w:rPr>
-        <w:t xml:space="preserve"> the direct co</w:t>
-      </w:r>
-      <w:r>
-        <w:rPr>
-          <w:lang w:val="en-US"/>
-        </w:rPr>
-        <w:t>m</w:t>
-      </w:r>
-      <w:r>
-        <w:rPr>
-          <w:lang w:val="en-US"/>
-        </w:rPr>
-        <w:t>petition</w:t>
+        <w:t>Italian Restaurants: Find all venues for venues to assess the direct competition</w:t>
       </w:r>
     </w:p>
     <w:p>
@@ -7734,31 +8964,7 @@
         <w:rPr>
           <w:lang w:val="en-US"/>
         </w:rPr>
-        <w:t>A</w:t>
-      </w:r>
-      <w:r>
-        <w:rPr>
-          <w:lang w:val="en-US"/>
-        </w:rPr>
-        <w:t>rts</w:t>
-      </w:r>
-      <w:r>
-        <w:rPr>
-          <w:lang w:val="en-US"/>
-        </w:rPr>
-        <w:t xml:space="preserve"> and </w:t>
-      </w:r>
-      <w:r>
-        <w:rPr>
-          <w:lang w:val="en-US"/>
-        </w:rPr>
-        <w:t>Entertainment</w:t>
-      </w:r>
-      <w:r>
-        <w:rPr>
-          <w:lang w:val="en-US"/>
-        </w:rPr>
-        <w:t>: attractive venues</w:t>
+        <w:t>Arts and Entertainment: attractive venues</w:t>
       </w:r>
       <w:r>
         <w:rPr>
@@ -7788,13 +8994,7 @@
         <w:rPr>
           <w:lang w:val="en-US"/>
         </w:rPr>
-        <w:t>N</w:t>
-      </w:r>
-      <w:r>
-        <w:rPr>
-          <w:lang w:val="en-US"/>
-        </w:rPr>
-        <w:t>ightlife</w:t>
+        <w:t>Nightlife</w:t>
       </w:r>
       <w:r>
         <w:rPr>
@@ -7824,25 +9024,7 @@
         <w:rPr>
           <w:lang w:val="en-US"/>
         </w:rPr>
-        <w:t>T</w:t>
-      </w:r>
-      <w:r>
-        <w:rPr>
-          <w:lang w:val="en-US"/>
-        </w:rPr>
-        <w:t>ravel</w:t>
-      </w:r>
-      <w:r>
-        <w:rPr>
-          <w:lang w:val="en-US"/>
-        </w:rPr>
-        <w:t xml:space="preserve"> and </w:t>
-      </w:r>
-      <w:r>
-        <w:rPr>
-          <w:lang w:val="en-US"/>
-        </w:rPr>
-        <w:t>Transport</w:t>
+        <w:t>Travel and Transport</w:t>
       </w:r>
       <w:r>
         <w:rPr>
@@ -7969,9 +9151,9 @@
           <w:lang w:val="en-US"/>
         </w:rPr>
         <w:drawing>
-          <wp:inline distT="0" distB="0" distL="0" distR="0" wp14:anchorId="524A5139" wp14:editId="4CF25155">
-            <wp:extent cx="4108622" cy="1594105"/>
-            <wp:effectExtent l="0" t="0" r="0" b="6350"/>
+          <wp:inline distT="0" distB="0" distL="0" distR="0" wp14:anchorId="524A5139" wp14:editId="7A6569BD">
+            <wp:extent cx="4920535" cy="1909119"/>
+            <wp:effectExtent l="0" t="0" r="0" b="0"/>
             <wp:docPr id="35" name="Picture 35"/>
             <wp:cNvGraphicFramePr>
               <a:graphicFrameLocks xmlns:a="http://schemas.openxmlformats.org/drawingml/2006/main" noChangeAspect="1"/>
@@ -7998,7 +9180,7 @@
                   <pic:spPr>
                     <a:xfrm>
                       <a:off x="0" y="0"/>
-                      <a:ext cx="4124491" cy="1600262"/>
+                      <a:ext cx="4990618" cy="1936310"/>
                     </a:xfrm>
                     <a:prstGeom prst="rect">
                       <a:avLst/>
@@ -8022,7 +9204,9 @@
           <w:lang w:val="en-US"/>
         </w:rPr>
       </w:pPr>
-      <w:r>
+    </w:p>
+    <w:p>
+      <w:pPr>
         <w:rPr>
           <w:i/>
           <w:iCs/>
@@ -8031,11 +9215,8 @@
           <w:szCs w:val="20"/>
           <w:lang w:val="en-US"/>
         </w:rPr>
-        <w:t>Figure 4: Final data frame containing the features to be analyzed</w:t>
-      </w:r>
-    </w:p>
-    <w:p>
-      <w:pPr>
+      </w:pPr>
+      <w:r>
         <w:rPr>
           <w:i/>
           <w:iCs/>
@@ -8044,6 +9225,19 @@
           <w:szCs w:val="20"/>
           <w:lang w:val="en-US"/>
         </w:rPr>
+        <w:t>Figure 4: Final data frame containing the features to be analyzed</w:t>
+      </w:r>
+    </w:p>
+    <w:p>
+      <w:pPr>
+        <w:rPr>
+          <w:i/>
+          <w:iCs/>
+          <w:color w:val="000000" w:themeColor="text1"/>
+          <w:sz w:val="20"/>
+          <w:szCs w:val="20"/>
+          <w:lang w:val="en-US"/>
+        </w:rPr>
       </w:pPr>
     </w:p>
     <w:p>
@@ -8054,13 +9248,12 @@
           <w:lang w:val="en-US"/>
         </w:rPr>
       </w:pPr>
-      <w:bookmarkStart w:id="12" w:name="_Toc68306215"/>
-      <w:r>
-        <w:rPr>
-          <w:color w:val="000000" w:themeColor="text1"/>
-          <w:lang w:val="en-US"/>
-        </w:rPr>
-        <w:lastRenderedPageBreak/>
+      <w:bookmarkStart w:id="12" w:name="_Toc68311128"/>
+      <w:r>
+        <w:rPr>
+          <w:color w:val="000000" w:themeColor="text1"/>
+          <w:lang w:val="en-US"/>
+        </w:rPr>
         <w:t>Data cleaning</w:t>
       </w:r>
       <w:bookmarkEnd w:id="12"/>
@@ -8149,7 +9342,7 @@
           <w:lang w:val="en-US"/>
         </w:rPr>
       </w:pPr>
-      <w:bookmarkStart w:id="13" w:name="_Toc68306216"/>
+      <w:bookmarkStart w:id="13" w:name="_Toc68311129"/>
       <w:r>
         <w:rPr>
           <w:lang w:val="en-US"/>
@@ -8355,7 +9548,7 @@
           <w:lang w:val="en-US"/>
         </w:rPr>
       </w:pPr>
-      <w:bookmarkStart w:id="14" w:name="_Toc68306217"/>
+      <w:bookmarkStart w:id="14" w:name="_Toc68311130"/>
       <w:r>
         <w:rPr>
           <w:lang w:val="en-US"/>
@@ -8423,7 +9616,7 @@
           <w:lang w:val="en-US"/>
         </w:rPr>
       </w:pPr>
-      <w:bookmarkStart w:id="15" w:name="_Toc68306218"/>
+      <w:bookmarkStart w:id="15" w:name="_Toc68311131"/>
       <w:r>
         <w:rPr>
           <w:lang w:val="en-US"/>
@@ -8552,6 +9745,1406 @@
         </w:rPr>
         <w:t xml:space="preserve"> each venue assignment will be checked based on its location and the definition of the neighborhood polygon.</w:t>
       </w:r>
+    </w:p>
+    <w:p>
+      <w:pPr>
+        <w:rPr>
+          <w:color w:val="000000" w:themeColor="text1"/>
+          <w:lang w:val="en-US"/>
+        </w:rPr>
+      </w:pPr>
+    </w:p>
+    <w:p>
+      <w:pPr>
+        <w:rPr>
+          <w:color w:val="000000" w:themeColor="text1"/>
+          <w:lang w:val="en-US"/>
+        </w:rPr>
+      </w:pPr>
+    </w:p>
+    <w:p>
+      <w:pPr>
+        <w:rPr>
+          <w:color w:val="000000" w:themeColor="text1"/>
+          <w:lang w:val="en-US"/>
+        </w:rPr>
+      </w:pPr>
+    </w:p>
+    <w:p>
+      <w:pPr>
+        <w:pStyle w:val="Heading1"/>
+        <w:rPr>
+          <w:lang w:val="en-US"/>
+        </w:rPr>
+      </w:pPr>
+      <w:bookmarkStart w:id="16" w:name="_Toc67300037"/>
+      <w:bookmarkStart w:id="17" w:name="_Toc68311132"/>
+      <w:r>
+        <w:rPr>
+          <w:lang w:val="en-US"/>
+        </w:rPr>
+        <w:t>Methodology</w:t>
+      </w:r>
+      <w:bookmarkEnd w:id="16"/>
+      <w:bookmarkEnd w:id="17"/>
+    </w:p>
+    <w:p>
+      <w:pPr>
+        <w:shd w:val="clear" w:color="auto" w:fill="FFFFFF"/>
+        <w:spacing w:before="100" w:beforeAutospacing="1" w:after="150"/>
+        <w:rPr>
+          <w:rFonts w:ascii="Arial" w:eastAsia="Times New Roman" w:hAnsi="Arial" w:cs="Arial"/>
+          <w:color w:val="1F1F1F"/>
+          <w:sz w:val="21"/>
+          <w:szCs w:val="21"/>
+          <w:lang w:val="en-US" w:eastAsia="en-GB"/>
+        </w:rPr>
+      </w:pPr>
+      <w:r>
+        <w:rPr>
+          <w:lang w:val="en-US"/>
+        </w:rPr>
+        <w:t xml:space="preserve">This chapter </w:t>
+      </w:r>
+      <w:r>
+        <w:rPr>
+          <w:rFonts w:ascii="Arial" w:eastAsia="Times New Roman" w:hAnsi="Arial" w:cs="Arial"/>
+          <w:color w:val="1F1F1F"/>
+          <w:sz w:val="21"/>
+          <w:szCs w:val="21"/>
+          <w:lang w:val="en-US" w:eastAsia="en-GB"/>
+        </w:rPr>
+        <w:t>will describe</w:t>
+      </w:r>
+      <w:r>
+        <w:rPr>
+          <w:rFonts w:ascii="Arial" w:eastAsia="Times New Roman" w:hAnsi="Arial" w:cs="Arial"/>
+          <w:color w:val="1F1F1F"/>
+          <w:sz w:val="21"/>
+          <w:szCs w:val="21"/>
+          <w:lang w:val="en-US" w:eastAsia="en-GB"/>
+        </w:rPr>
+        <w:t xml:space="preserve"> the methods used for analysis, statistical testing of the machine learning model. </w:t>
+      </w:r>
+    </w:p>
+    <w:p>
+      <w:pPr>
+        <w:pStyle w:val="Heading2"/>
+        <w:rPr>
+          <w:lang w:val="en-US"/>
+        </w:rPr>
+      </w:pPr>
+      <w:bookmarkStart w:id="18" w:name="_Toc68311133"/>
+      <w:r>
+        <w:rPr>
+          <w:lang w:val="en-US"/>
+        </w:rPr>
+        <w:t>Assigning venues to the correct neighborhood</w:t>
+      </w:r>
+      <w:bookmarkEnd w:id="18"/>
+    </w:p>
+    <w:p>
+      <w:pPr>
+        <w:rPr>
+          <w:lang w:val="en-US"/>
+        </w:rPr>
+      </w:pPr>
+    </w:p>
+    <w:p>
+      <w:pPr>
+        <w:rPr>
+          <w:lang w:val="en-US"/>
+        </w:rPr>
+      </w:pPr>
+      <w:r>
+        <w:rPr>
+          <w:lang w:val="en-US"/>
+        </w:rPr>
+        <w:t>The below figure 6 shows a close up of the neighborhoods in the city center of Amsterdam.</w:t>
+      </w:r>
+    </w:p>
+    <w:p>
+      <w:pPr>
+        <w:rPr>
+          <w:lang w:val="en-US"/>
+        </w:rPr>
+      </w:pPr>
+      <w:r>
+        <w:rPr>
+          <w:lang w:val="en-US"/>
+        </w:rPr>
+        <w:t xml:space="preserve">The blue lines are representing the official borders of the neighborhoods and </w:t>
+      </w:r>
+      <w:proofErr w:type="spellStart"/>
+      <w:r>
+        <w:rPr>
+          <w:lang w:val="en-US"/>
+        </w:rPr>
+        <w:t>te</w:t>
+      </w:r>
+      <w:proofErr w:type="spellEnd"/>
+      <w:r>
+        <w:rPr>
+          <w:lang w:val="en-US"/>
+        </w:rPr>
+        <w:t xml:space="preserve"> green dots the calculated centers.</w:t>
+      </w:r>
+    </w:p>
+    <w:p>
+      <w:pPr>
+        <w:rPr>
+          <w:lang w:val="en-US"/>
+        </w:rPr>
+      </w:pPr>
+    </w:p>
+    <w:p>
+      <w:pPr>
+        <w:jc w:val="center"/>
+        <w:rPr>
+          <w:lang w:val="en-US"/>
+        </w:rPr>
+      </w:pPr>
+      <w:r>
+        <w:rPr>
+          <w:noProof/>
+          <w:lang w:val="en-US"/>
+        </w:rPr>
+        <w:drawing>
+          <wp:inline distT="0" distB="0" distL="0" distR="0" wp14:anchorId="3D3A77C3" wp14:editId="129A5C42">
+            <wp:extent cx="2922373" cy="1864931"/>
+            <wp:effectExtent l="0" t="0" r="0" b="2540"/>
+            <wp:docPr id="37" name="Picture 37"/>
+            <wp:cNvGraphicFramePr>
+              <a:graphicFrameLocks xmlns:a="http://schemas.openxmlformats.org/drawingml/2006/main" noChangeAspect="1"/>
+            </wp:cNvGraphicFramePr>
+            <a:graphic xmlns:a="http://schemas.openxmlformats.org/drawingml/2006/main">
+              <a:graphicData uri="http://schemas.openxmlformats.org/drawingml/2006/picture">
+                <pic:pic xmlns:pic="http://schemas.openxmlformats.org/drawingml/2006/picture">
+                  <pic:nvPicPr>
+                    <pic:cNvPr id="37" name="Picture 37"/>
+                    <pic:cNvPicPr/>
+                  </pic:nvPicPr>
+                  <pic:blipFill>
+                    <a:blip r:embed="rId14">
+                      <a:extLst>
+                        <a:ext uri="{28A0092B-C50C-407E-A947-70E740481C1C}">
+                          <a14:useLocalDpi xmlns:a14="http://schemas.microsoft.com/office/drawing/2010/main" val="0"/>
+                        </a:ext>
+                      </a:extLst>
+                    </a:blip>
+                    <a:stretch>
+                      <a:fillRect/>
+                    </a:stretch>
+                  </pic:blipFill>
+                  <pic:spPr>
+                    <a:xfrm>
+                      <a:off x="0" y="0"/>
+                      <a:ext cx="2978720" cy="1900889"/>
+                    </a:xfrm>
+                    <a:prstGeom prst="rect">
+                      <a:avLst/>
+                    </a:prstGeom>
+                  </pic:spPr>
+                </pic:pic>
+              </a:graphicData>
+            </a:graphic>
+          </wp:inline>
+        </w:drawing>
+      </w:r>
+    </w:p>
+    <w:p>
+      <w:pPr>
+        <w:jc w:val="center"/>
+        <w:rPr>
+          <w:i/>
+          <w:iCs/>
+          <w:sz w:val="20"/>
+          <w:szCs w:val="20"/>
+          <w:lang w:val="en-US"/>
+        </w:rPr>
+      </w:pPr>
+      <w:r>
+        <w:rPr>
+          <w:i/>
+          <w:iCs/>
+          <w:sz w:val="20"/>
+          <w:szCs w:val="20"/>
+          <w:lang w:val="en-US"/>
+        </w:rPr>
+        <w:t>Figure 6: Neighborhoods and location centers</w:t>
+      </w:r>
+    </w:p>
+    <w:p>
+      <w:pPr>
+        <w:rPr>
+          <w:lang w:val="en-US"/>
+        </w:rPr>
+      </w:pPr>
+    </w:p>
+    <w:p>
+      <w:pPr>
+        <w:rPr>
+          <w:lang w:val="en-US"/>
+        </w:rPr>
+      </w:pPr>
+      <w:r>
+        <w:rPr>
+          <w:lang w:val="en-US"/>
+        </w:rPr>
+        <w:t>As one easily can see, the neighborhoods differ in size and shape and searching venues using a radius results in duplicate findings and wrongly assigned venues.</w:t>
+      </w:r>
+    </w:p>
+    <w:p>
+      <w:pPr>
+        <w:rPr>
+          <w:lang w:val="en-US"/>
+        </w:rPr>
+      </w:pPr>
+      <w:r>
+        <w:rPr>
+          <w:lang w:val="en-US"/>
+        </w:rPr>
+        <w:t>To illustrate this in more detail we will review the venue assignment for the neighborhood “</w:t>
+      </w:r>
+      <w:proofErr w:type="spellStart"/>
+      <w:r>
+        <w:rPr>
+          <w:lang w:val="en-US"/>
+        </w:rPr>
+        <w:t>Burgwallen-Nieuwe</w:t>
+      </w:r>
+      <w:proofErr w:type="spellEnd"/>
+      <w:r>
+        <w:rPr>
+          <w:lang w:val="en-US"/>
+        </w:rPr>
+        <w:t xml:space="preserve"> </w:t>
+      </w:r>
+      <w:proofErr w:type="spellStart"/>
+      <w:r>
+        <w:rPr>
+          <w:lang w:val="en-US"/>
+        </w:rPr>
+        <w:t>Zijde</w:t>
+      </w:r>
+      <w:proofErr w:type="spellEnd"/>
+      <w:r>
+        <w:rPr>
+          <w:lang w:val="en-US"/>
+        </w:rPr>
+        <w:t>” in more detail.</w:t>
+      </w:r>
+    </w:p>
+    <w:p>
+      <w:pPr>
+        <w:rPr>
+          <w:lang w:val="en-US"/>
+        </w:rPr>
+      </w:pPr>
+    </w:p>
+    <w:p>
+      <w:pPr>
+        <w:rPr>
+          <w:lang w:val="en-US"/>
+        </w:rPr>
+      </w:pPr>
+      <w:r>
+        <w:rPr>
+          <w:lang w:val="en-US"/>
+        </w:rPr>
+        <w:t>After the data has been acquired from the foursquare database using a radius of 500.</w:t>
+      </w:r>
+    </w:p>
+    <w:p>
+      <w:pPr>
+        <w:rPr>
+          <w:lang w:val="en-US"/>
+        </w:rPr>
+      </w:pPr>
+      <w:r>
+        <w:rPr>
+          <w:lang w:val="en-US"/>
+        </w:rPr>
+        <w:t>The data has been cleaned from duplicates, preprocessed and put into a test data frame.</w:t>
+      </w:r>
+    </w:p>
+    <w:p>
+      <w:pPr>
+        <w:rPr>
+          <w:lang w:val="en-US"/>
+        </w:rPr>
+      </w:pPr>
+      <w:r>
+        <w:rPr>
+          <w:lang w:val="en-US"/>
+        </w:rPr>
+        <w:t>In figure 7 the found venues for “</w:t>
+      </w:r>
+      <w:proofErr w:type="spellStart"/>
+      <w:r>
+        <w:rPr>
+          <w:lang w:val="en-US"/>
+        </w:rPr>
+        <w:t>Burgwallen-Nieuwe</w:t>
+      </w:r>
+      <w:proofErr w:type="spellEnd"/>
+      <w:r>
+        <w:rPr>
+          <w:lang w:val="en-US"/>
+        </w:rPr>
+        <w:t xml:space="preserve"> </w:t>
+      </w:r>
+      <w:proofErr w:type="spellStart"/>
+      <w:r>
+        <w:rPr>
+          <w:lang w:val="en-US"/>
+        </w:rPr>
+        <w:t>Zijde</w:t>
+      </w:r>
+      <w:proofErr w:type="spellEnd"/>
+      <w:r>
+        <w:rPr>
+          <w:lang w:val="en-US"/>
+        </w:rPr>
+        <w:t>” are plot as red dots for Italian restaurants and blue dots for general restaurant. Notice that the venues are also located outside of “</w:t>
+      </w:r>
+      <w:proofErr w:type="spellStart"/>
+      <w:r>
+        <w:rPr>
+          <w:lang w:val="en-US"/>
+        </w:rPr>
+        <w:t>Burgwallen-Nieuwe</w:t>
+      </w:r>
+      <w:proofErr w:type="spellEnd"/>
+      <w:r>
+        <w:rPr>
+          <w:lang w:val="en-US"/>
+        </w:rPr>
+        <w:t xml:space="preserve"> </w:t>
+      </w:r>
+      <w:proofErr w:type="spellStart"/>
+      <w:r>
+        <w:rPr>
+          <w:lang w:val="en-US"/>
+        </w:rPr>
+        <w:t>Zijde</w:t>
+      </w:r>
+      <w:proofErr w:type="spellEnd"/>
+      <w:r>
+        <w:rPr>
+          <w:lang w:val="en-US"/>
+        </w:rPr>
+        <w:t>” and are spread over at least 4 different.</w:t>
+      </w:r>
+    </w:p>
+    <w:p>
+      <w:pPr>
+        <w:rPr>
+          <w:lang w:val="en-US"/>
+        </w:rPr>
+      </w:pPr>
+      <w:r>
+        <w:rPr>
+          <w:lang w:val="en-US"/>
+        </w:rPr>
+        <w:t>Conclusion: many venues are wrongfully assigned and this has to be corrected.</w:t>
+      </w:r>
+    </w:p>
+    <w:p>
+      <w:pPr>
+        <w:rPr>
+          <w:lang w:val="en-US"/>
+        </w:rPr>
+      </w:pPr>
+    </w:p>
+    <w:p>
+      <w:pPr>
+        <w:jc w:val="center"/>
+        <w:rPr>
+          <w:lang w:val="en-US"/>
+        </w:rPr>
+      </w:pPr>
+      <w:r>
+        <w:rPr>
+          <w:noProof/>
+          <w:lang w:val="en-US"/>
+        </w:rPr>
+        <w:drawing>
+          <wp:inline distT="0" distB="0" distL="0" distR="0" wp14:anchorId="35A7C48F" wp14:editId="248FB315">
+            <wp:extent cx="2804984" cy="1850619"/>
+            <wp:effectExtent l="0" t="0" r="1905" b="3810"/>
+            <wp:docPr id="38" name="Picture 38"/>
+            <wp:cNvGraphicFramePr>
+              <a:graphicFrameLocks xmlns:a="http://schemas.openxmlformats.org/drawingml/2006/main" noChangeAspect="1"/>
+            </wp:cNvGraphicFramePr>
+            <a:graphic xmlns:a="http://schemas.openxmlformats.org/drawingml/2006/main">
+              <a:graphicData uri="http://schemas.openxmlformats.org/drawingml/2006/picture">
+                <pic:pic xmlns:pic="http://schemas.openxmlformats.org/drawingml/2006/picture">
+                  <pic:nvPicPr>
+                    <pic:cNvPr id="38" name="Picture 38"/>
+                    <pic:cNvPicPr/>
+                  </pic:nvPicPr>
+                  <pic:blipFill>
+                    <a:blip r:embed="rId15" cstate="print">
+                      <a:extLst>
+                        <a:ext uri="{28A0092B-C50C-407E-A947-70E740481C1C}">
+                          <a14:useLocalDpi xmlns:a14="http://schemas.microsoft.com/office/drawing/2010/main" val="0"/>
+                        </a:ext>
+                      </a:extLst>
+                    </a:blip>
+                    <a:stretch>
+                      <a:fillRect/>
+                    </a:stretch>
+                  </pic:blipFill>
+                  <pic:spPr>
+                    <a:xfrm>
+                      <a:off x="0" y="0"/>
+                      <a:ext cx="2885802" cy="1903940"/>
+                    </a:xfrm>
+                    <a:prstGeom prst="rect">
+                      <a:avLst/>
+                    </a:prstGeom>
+                  </pic:spPr>
+                </pic:pic>
+              </a:graphicData>
+            </a:graphic>
+          </wp:inline>
+        </w:drawing>
+      </w:r>
+    </w:p>
+    <w:p>
+      <w:pPr>
+        <w:jc w:val="center"/>
+        <w:rPr>
+          <w:i/>
+          <w:iCs/>
+          <w:sz w:val="20"/>
+          <w:szCs w:val="20"/>
+          <w:lang w:val="en-US"/>
+        </w:rPr>
+      </w:pPr>
+      <w:r>
+        <w:rPr>
+          <w:i/>
+          <w:iCs/>
+          <w:sz w:val="20"/>
+          <w:szCs w:val="20"/>
+          <w:lang w:val="en-US"/>
+        </w:rPr>
+        <w:t xml:space="preserve">Figure 7: </w:t>
+      </w:r>
+      <w:r>
+        <w:rPr>
+          <w:sz w:val="20"/>
+          <w:szCs w:val="20"/>
+          <w:lang w:val="en-US"/>
+        </w:rPr>
+        <w:t>venues assigned to “</w:t>
+      </w:r>
+      <w:proofErr w:type="spellStart"/>
+      <w:r>
+        <w:rPr>
+          <w:sz w:val="20"/>
+          <w:szCs w:val="20"/>
+          <w:lang w:val="en-US"/>
+        </w:rPr>
+        <w:t>Burgwallen-Nieuwe</w:t>
+      </w:r>
+      <w:proofErr w:type="spellEnd"/>
+      <w:r>
+        <w:rPr>
+          <w:sz w:val="20"/>
+          <w:szCs w:val="20"/>
+          <w:lang w:val="en-US"/>
+        </w:rPr>
+        <w:t xml:space="preserve"> </w:t>
+      </w:r>
+      <w:proofErr w:type="spellStart"/>
+      <w:r>
+        <w:rPr>
+          <w:sz w:val="20"/>
+          <w:szCs w:val="20"/>
+          <w:lang w:val="en-US"/>
+        </w:rPr>
+        <w:t>Zijde</w:t>
+      </w:r>
+      <w:proofErr w:type="spellEnd"/>
+      <w:r>
+        <w:rPr>
+          <w:sz w:val="20"/>
+          <w:szCs w:val="20"/>
+          <w:lang w:val="en-US"/>
+        </w:rPr>
+        <w:t>”</w:t>
+      </w:r>
+    </w:p>
+    <w:p>
+      <w:pPr>
+        <w:rPr>
+          <w:lang w:val="en-US"/>
+        </w:rPr>
+      </w:pPr>
+      <w:r>
+        <w:rPr>
+          <w:lang w:val="en-US"/>
+        </w:rPr>
+        <w:lastRenderedPageBreak/>
+        <w:t xml:space="preserve">To achieve good </w:t>
+      </w:r>
+      <w:r>
+        <w:rPr>
+          <w:lang w:val="en-US"/>
+        </w:rPr>
+        <w:t xml:space="preserve">venue </w:t>
+      </w:r>
+      <w:r>
+        <w:rPr>
+          <w:lang w:val="en-US"/>
+        </w:rPr>
+        <w:t>assignment</w:t>
+      </w:r>
+      <w:r>
+        <w:rPr>
+          <w:lang w:val="en-US"/>
+        </w:rPr>
+        <w:t>,</w:t>
+      </w:r>
+      <w:r>
+        <w:rPr>
+          <w:lang w:val="en-US"/>
+        </w:rPr>
+        <w:t xml:space="preserve"> a function has been designed using Python </w:t>
+      </w:r>
+      <w:proofErr w:type="spellStart"/>
+      <w:r>
+        <w:rPr>
+          <w:lang w:val="en-US"/>
+        </w:rPr>
+        <w:t>Geopandas</w:t>
+      </w:r>
+      <w:proofErr w:type="spellEnd"/>
+      <w:r>
+        <w:rPr>
+          <w:lang w:val="en-US"/>
+        </w:rPr>
+        <w:t xml:space="preserve"> </w:t>
+      </w:r>
+      <w:r>
+        <w:rPr>
+          <w:lang w:val="en-US"/>
+        </w:rPr>
+        <w:t>library</w:t>
+      </w:r>
+      <w:r>
+        <w:rPr>
+          <w:lang w:val="en-US"/>
+        </w:rPr>
+        <w:t>.</w:t>
+      </w:r>
+      <w:r>
+        <w:rPr>
+          <w:lang w:val="en-US"/>
+        </w:rPr>
+        <w:t xml:space="preserve"> </w:t>
+      </w:r>
+      <w:r>
+        <w:rPr>
+          <w:lang w:val="en-US"/>
+        </w:rPr>
+        <w:t>With this library an object (neighborhood) can be defined as a polygon marking the borders by geographical coordinates.</w:t>
+      </w:r>
+    </w:p>
+    <w:p>
+      <w:pPr>
+        <w:rPr>
+          <w:lang w:val="en-US"/>
+        </w:rPr>
+      </w:pPr>
+    </w:p>
+    <w:p>
+      <w:pPr>
+        <w:rPr>
+          <w:lang w:val="en-US"/>
+        </w:rPr>
+      </w:pPr>
+      <w:r>
+        <w:rPr>
+          <w:lang w:val="en-US"/>
+        </w:rPr>
+        <w:t xml:space="preserve">The created function loops over a list of neighborhoods and checks all available venues </w:t>
+      </w:r>
+      <w:r>
+        <w:rPr>
+          <w:lang w:val="en-US"/>
+        </w:rPr>
+        <w:t>if their latitude and longitude fall inside of the defined polygon area.</w:t>
+      </w:r>
+    </w:p>
+    <w:p>
+      <w:pPr>
+        <w:rPr>
+          <w:lang w:val="en-US"/>
+        </w:rPr>
+      </w:pPr>
+      <w:r>
+        <w:rPr>
+          <w:lang w:val="en-US"/>
+        </w:rPr>
+        <w:t xml:space="preserve">After passing all the neighborhoods a short quality check takes place to see if all venues have a neighborhood assigned. </w:t>
+      </w:r>
+      <w:r>
+        <w:rPr>
+          <w:lang w:val="en-US"/>
+        </w:rPr>
+        <w:br/>
+      </w:r>
+      <w:r>
+        <w:rPr>
+          <w:lang w:val="en-US"/>
+        </w:rPr>
+        <w:t>After this reassigning we plot again the venues assigned to the neighborhood “</w:t>
+      </w:r>
+      <w:proofErr w:type="spellStart"/>
+      <w:r>
+        <w:rPr>
+          <w:lang w:val="en-US"/>
+        </w:rPr>
+        <w:t>Burgwallen-Nieuwe</w:t>
+      </w:r>
+      <w:proofErr w:type="spellEnd"/>
+      <w:r>
+        <w:rPr>
+          <w:lang w:val="en-US"/>
+        </w:rPr>
+        <w:t xml:space="preserve"> </w:t>
+      </w:r>
+      <w:proofErr w:type="spellStart"/>
+      <w:r>
+        <w:rPr>
+          <w:lang w:val="en-US"/>
+        </w:rPr>
+        <w:t>Zijde</w:t>
+      </w:r>
+      <w:proofErr w:type="spellEnd"/>
+      <w:r>
+        <w:rPr>
+          <w:lang w:val="en-US"/>
+        </w:rPr>
+        <w:t>”</w:t>
+      </w:r>
+      <w:r>
+        <w:rPr>
+          <w:lang w:val="en-US"/>
+        </w:rPr>
+        <w:t xml:space="preserve"> (figure 8) to see if any improvement has been made.</w:t>
+      </w:r>
+    </w:p>
+    <w:p>
+      <w:pPr>
+        <w:rPr>
+          <w:lang w:val="en-US"/>
+        </w:rPr>
+      </w:pPr>
+    </w:p>
+    <w:p>
+      <w:pPr>
+        <w:jc w:val="center"/>
+        <w:rPr>
+          <w:lang w:val="en-US"/>
+        </w:rPr>
+      </w:pPr>
+      <w:r>
+        <w:rPr>
+          <w:noProof/>
+          <w:lang w:val="en-US"/>
+        </w:rPr>
+        <w:drawing>
+          <wp:inline distT="0" distB="0" distL="0" distR="0" wp14:anchorId="21E817A8" wp14:editId="7ABD2A17">
+            <wp:extent cx="3022718" cy="2421925"/>
+            <wp:effectExtent l="0" t="0" r="0" b="3810"/>
+            <wp:docPr id="39" name="Picture 39"/>
+            <wp:cNvGraphicFramePr>
+              <a:graphicFrameLocks xmlns:a="http://schemas.openxmlformats.org/drawingml/2006/main" noChangeAspect="1"/>
+            </wp:cNvGraphicFramePr>
+            <a:graphic xmlns:a="http://schemas.openxmlformats.org/drawingml/2006/main">
+              <a:graphicData uri="http://schemas.openxmlformats.org/drawingml/2006/picture">
+                <pic:pic xmlns:pic="http://schemas.openxmlformats.org/drawingml/2006/picture">
+                  <pic:nvPicPr>
+                    <pic:cNvPr id="39" name="Picture 39"/>
+                    <pic:cNvPicPr/>
+                  </pic:nvPicPr>
+                  <pic:blipFill>
+                    <a:blip r:embed="rId16">
+                      <a:extLst>
+                        <a:ext uri="{28A0092B-C50C-407E-A947-70E740481C1C}">
+                          <a14:useLocalDpi xmlns:a14="http://schemas.microsoft.com/office/drawing/2010/main" val="0"/>
+                        </a:ext>
+                      </a:extLst>
+                    </a:blip>
+                    <a:stretch>
+                      <a:fillRect/>
+                    </a:stretch>
+                  </pic:blipFill>
+                  <pic:spPr>
+                    <a:xfrm>
+                      <a:off x="0" y="0"/>
+                      <a:ext cx="3040687" cy="2436322"/>
+                    </a:xfrm>
+                    <a:prstGeom prst="rect">
+                      <a:avLst/>
+                    </a:prstGeom>
+                  </pic:spPr>
+                </pic:pic>
+              </a:graphicData>
+            </a:graphic>
+          </wp:inline>
+        </w:drawing>
+      </w:r>
+    </w:p>
+    <w:p>
+      <w:pPr>
+        <w:jc w:val="center"/>
+        <w:rPr>
+          <w:i/>
+          <w:iCs/>
+          <w:sz w:val="20"/>
+          <w:szCs w:val="20"/>
+          <w:lang w:val="en-US"/>
+        </w:rPr>
+      </w:pPr>
+      <w:r>
+        <w:rPr>
+          <w:i/>
+          <w:iCs/>
+          <w:sz w:val="20"/>
+          <w:szCs w:val="20"/>
+          <w:lang w:val="en-US"/>
+        </w:rPr>
+        <w:t xml:space="preserve">Figure </w:t>
+      </w:r>
+      <w:r>
+        <w:rPr>
+          <w:i/>
+          <w:iCs/>
+          <w:sz w:val="20"/>
+          <w:szCs w:val="20"/>
+          <w:lang w:val="en-US"/>
+        </w:rPr>
+        <w:t>8</w:t>
+      </w:r>
+      <w:r>
+        <w:rPr>
+          <w:i/>
+          <w:iCs/>
+          <w:sz w:val="20"/>
+          <w:szCs w:val="20"/>
+          <w:lang w:val="en-US"/>
+        </w:rPr>
+        <w:t xml:space="preserve">: </w:t>
+      </w:r>
+      <w:r>
+        <w:rPr>
+          <w:sz w:val="20"/>
+          <w:szCs w:val="20"/>
+          <w:lang w:val="en-US"/>
+        </w:rPr>
+        <w:t>venues assigned to “</w:t>
+      </w:r>
+      <w:proofErr w:type="spellStart"/>
+      <w:r>
+        <w:rPr>
+          <w:sz w:val="20"/>
+          <w:szCs w:val="20"/>
+          <w:lang w:val="en-US"/>
+        </w:rPr>
+        <w:t>Burgwallen-Nieuwe</w:t>
+      </w:r>
+      <w:proofErr w:type="spellEnd"/>
+      <w:r>
+        <w:rPr>
+          <w:sz w:val="20"/>
+          <w:szCs w:val="20"/>
+          <w:lang w:val="en-US"/>
+        </w:rPr>
+        <w:t xml:space="preserve"> </w:t>
+      </w:r>
+      <w:proofErr w:type="spellStart"/>
+      <w:r>
+        <w:rPr>
+          <w:sz w:val="20"/>
+          <w:szCs w:val="20"/>
+          <w:lang w:val="en-US"/>
+        </w:rPr>
+        <w:t>Zijde</w:t>
+      </w:r>
+      <w:proofErr w:type="spellEnd"/>
+      <w:r>
+        <w:rPr>
+          <w:sz w:val="20"/>
+          <w:szCs w:val="20"/>
+          <w:lang w:val="en-US"/>
+        </w:rPr>
+        <w:t>”</w:t>
+      </w:r>
+      <w:r>
+        <w:rPr>
+          <w:sz w:val="20"/>
+          <w:szCs w:val="20"/>
+          <w:lang w:val="en-US"/>
+        </w:rPr>
+        <w:t xml:space="preserve"> after reassigning</w:t>
+      </w:r>
+    </w:p>
+    <w:p>
+      <w:pPr>
+        <w:jc w:val="center"/>
+        <w:rPr>
+          <w:i/>
+          <w:iCs/>
+          <w:sz w:val="20"/>
+          <w:szCs w:val="20"/>
+          <w:lang w:val="en-US"/>
+        </w:rPr>
+      </w:pPr>
+    </w:p>
+    <w:p>
+      <w:pPr>
+        <w:rPr>
+          <w:sz w:val="20"/>
+          <w:szCs w:val="20"/>
+          <w:lang w:val="en-US"/>
+        </w:rPr>
+      </w:pPr>
+      <w:r>
+        <w:rPr>
+          <w:sz w:val="20"/>
+          <w:szCs w:val="20"/>
+          <w:lang w:val="en-US"/>
+        </w:rPr>
+        <w:t>A</w:t>
+      </w:r>
+      <w:r>
+        <w:rPr>
+          <w:sz w:val="20"/>
+          <w:szCs w:val="20"/>
+          <w:lang w:val="en-US"/>
+        </w:rPr>
+        <w:t xml:space="preserve">s figure 8 shows, all assigned venues </w:t>
+      </w:r>
+      <w:r>
+        <w:rPr>
+          <w:sz w:val="20"/>
+          <w:szCs w:val="20"/>
+          <w:lang w:val="en-US"/>
+        </w:rPr>
+        <w:t>“</w:t>
+      </w:r>
+      <w:proofErr w:type="spellStart"/>
+      <w:r>
+        <w:rPr>
+          <w:sz w:val="20"/>
+          <w:szCs w:val="20"/>
+          <w:lang w:val="en-US"/>
+        </w:rPr>
+        <w:t>Burgwallen-Nieuwe</w:t>
+      </w:r>
+      <w:proofErr w:type="spellEnd"/>
+      <w:r>
+        <w:rPr>
+          <w:sz w:val="20"/>
+          <w:szCs w:val="20"/>
+          <w:lang w:val="en-US"/>
+        </w:rPr>
+        <w:t xml:space="preserve"> </w:t>
+      </w:r>
+      <w:proofErr w:type="spellStart"/>
+      <w:r>
+        <w:rPr>
+          <w:sz w:val="20"/>
+          <w:szCs w:val="20"/>
+          <w:lang w:val="en-US"/>
+        </w:rPr>
+        <w:t>Zijde</w:t>
+      </w:r>
+      <w:proofErr w:type="spellEnd"/>
+      <w:r>
+        <w:rPr>
+          <w:sz w:val="20"/>
+          <w:szCs w:val="20"/>
+          <w:lang w:val="en-US"/>
+        </w:rPr>
+        <w:t>”</w:t>
+      </w:r>
+      <w:r>
+        <w:rPr>
+          <w:sz w:val="20"/>
+          <w:szCs w:val="20"/>
+          <w:lang w:val="en-US"/>
+        </w:rPr>
+        <w:t xml:space="preserve"> are now located within the defined borders and with this result can continue our analysis of the neighborhoods.</w:t>
+      </w:r>
+    </w:p>
+    <w:p>
+      <w:pPr>
+        <w:rPr>
+          <w:sz w:val="20"/>
+          <w:szCs w:val="20"/>
+          <w:lang w:val="en-US"/>
+        </w:rPr>
+      </w:pPr>
+    </w:p>
+    <w:p>
+      <w:pPr>
+        <w:pStyle w:val="Heading2"/>
+        <w:rPr>
+          <w:lang w:val="en-US"/>
+        </w:rPr>
+      </w:pPr>
+      <w:bookmarkStart w:id="19" w:name="_Toc68311134"/>
+      <w:r>
+        <w:rPr>
+          <w:lang w:val="en-US"/>
+        </w:rPr>
+        <w:t>From venue description to feature creation: One hot Encoding</w:t>
+      </w:r>
+      <w:bookmarkEnd w:id="19"/>
+    </w:p>
+    <w:p>
+      <w:pPr>
+        <w:rPr>
+          <w:lang w:val="en-US"/>
+        </w:rPr>
+      </w:pPr>
+    </w:p>
+    <w:p>
+      <w:pPr>
+        <w:rPr>
+          <w:lang w:val="en-US"/>
+        </w:rPr>
+      </w:pPr>
+    </w:p>
+    <w:p>
+      <w:pPr>
+        <w:rPr>
+          <w:sz w:val="20"/>
+          <w:szCs w:val="20"/>
+          <w:lang w:val="en-US"/>
+        </w:rPr>
+      </w:pPr>
+    </w:p>
+    <w:p>
+      <w:pPr>
+        <w:pStyle w:val="Heading2"/>
+        <w:rPr>
+          <w:lang w:val="en-US"/>
+        </w:rPr>
+      </w:pPr>
+      <w:bookmarkStart w:id="20" w:name="_Toc68311135"/>
+      <w:r>
+        <w:rPr>
+          <w:lang w:val="en-US"/>
+        </w:rPr>
+        <w:t>Normalizing the data</w:t>
+      </w:r>
+      <w:bookmarkEnd w:id="20"/>
+    </w:p>
+    <w:p>
+      <w:pPr>
+        <w:rPr>
+          <w:lang w:val="en-US"/>
+        </w:rPr>
+      </w:pPr>
+    </w:p>
+    <w:p>
+      <w:pPr>
+        <w:rPr>
+          <w:sz w:val="20"/>
+          <w:szCs w:val="20"/>
+          <w:lang w:val="en-US"/>
+        </w:rPr>
+      </w:pPr>
+    </w:p>
+    <w:p>
+      <w:pPr>
+        <w:pStyle w:val="Heading2"/>
+        <w:rPr>
+          <w:lang w:val="en-US"/>
+        </w:rPr>
+      </w:pPr>
+      <w:bookmarkStart w:id="21" w:name="_Toc68311136"/>
+      <w:r>
+        <w:rPr>
+          <w:lang w:val="en-US"/>
+        </w:rPr>
+        <w:t>Machine learning: k-means clustering</w:t>
+      </w:r>
+      <w:bookmarkEnd w:id="21"/>
+    </w:p>
+    <w:p>
+      <w:pPr>
+        <w:pStyle w:val="Heading3"/>
+        <w:rPr>
+          <w:lang w:val="en-US"/>
+        </w:rPr>
+      </w:pPr>
+      <w:bookmarkStart w:id="22" w:name="_Toc68311137"/>
+      <w:r>
+        <w:rPr>
+          <w:lang w:val="en-US"/>
+        </w:rPr>
+        <w:t>What is k-means and why is the method of choice</w:t>
+      </w:r>
+      <w:bookmarkEnd w:id="22"/>
+    </w:p>
+    <w:p>
+      <w:pPr>
+        <w:pStyle w:val="Heading3"/>
+        <w:rPr>
+          <w:lang w:val="en-US"/>
+        </w:rPr>
+      </w:pPr>
+      <w:bookmarkStart w:id="23" w:name="_Toc68311138"/>
+      <w:r>
+        <w:rPr>
+          <w:lang w:val="en-US"/>
+        </w:rPr>
+        <w:t>Parameter selection: number of K</w:t>
+      </w:r>
+      <w:bookmarkEnd w:id="23"/>
+    </w:p>
+    <w:p>
+      <w:pPr>
+        <w:pStyle w:val="Heading3"/>
+        <w:rPr>
+          <w:lang w:val="en-US"/>
+        </w:rPr>
+      </w:pPr>
+      <w:bookmarkStart w:id="24" w:name="_Toc68311139"/>
+      <w:r>
+        <w:rPr>
+          <w:lang w:val="en-US"/>
+        </w:rPr>
+        <w:t>Statistical testing: Elbow method</w:t>
+      </w:r>
+      <w:bookmarkEnd w:id="24"/>
+    </w:p>
+    <w:p>
+      <w:pPr>
+        <w:pStyle w:val="Heading3"/>
+      </w:pPr>
+      <w:bookmarkStart w:id="25" w:name="_Toc68311140"/>
+      <w:r>
+        <w:rPr>
+          <w:lang w:val="en-US"/>
+        </w:rPr>
+        <w:t xml:space="preserve">Statistical testing: </w:t>
+      </w:r>
+      <w:r>
+        <w:t>silhouette score</w:t>
+      </w:r>
+      <w:bookmarkEnd w:id="25"/>
+    </w:p>
+    <w:p>
+      <w:pPr>
+        <w:rPr>
+          <w:lang w:val="en-US"/>
+        </w:rPr>
+      </w:pPr>
+    </w:p>
+    <w:p>
+      <w:pPr>
+        <w:rPr>
+          <w:lang w:val="en-US"/>
+        </w:rPr>
+      </w:pPr>
+    </w:p>
+    <w:p>
+      <w:pPr>
+        <w:rPr>
+          <w:lang w:val="en-US"/>
+        </w:rPr>
+      </w:pPr>
+    </w:p>
+    <w:p>
+      <w:pPr>
+        <w:rPr>
+          <w:sz w:val="20"/>
+          <w:szCs w:val="20"/>
+          <w:lang w:val="en-US"/>
+        </w:rPr>
+      </w:pPr>
+    </w:p>
+    <w:p>
+      <w:pPr>
+        <w:pStyle w:val="Heading1"/>
+        <w:rPr>
+          <w:lang w:val="en-US"/>
+        </w:rPr>
+      </w:pPr>
+      <w:bookmarkStart w:id="26" w:name="_Toc67300038"/>
+      <w:bookmarkStart w:id="27" w:name="_Toc68311141"/>
+      <w:r>
+        <w:rPr>
+          <w:lang w:val="en-US"/>
+        </w:rPr>
+        <w:lastRenderedPageBreak/>
+        <w:t>Results</w:t>
+      </w:r>
+      <w:bookmarkEnd w:id="26"/>
+      <w:bookmarkEnd w:id="27"/>
+      <w:r>
+        <w:rPr>
+          <w:lang w:val="en-US"/>
+        </w:rPr>
+        <w:tab/>
+      </w:r>
+      <w:r>
+        <w:rPr>
+          <w:lang w:val="en-US"/>
+        </w:rPr>
+        <w:tab/>
+      </w:r>
+    </w:p>
+    <w:p>
+      <w:pPr>
+        <w:pStyle w:val="ListParagraph"/>
+        <w:numPr>
+          <w:ilvl w:val="0"/>
+          <w:numId w:val="1"/>
+        </w:numPr>
+        <w:rPr>
+          <w:lang w:val="en-US"/>
+        </w:rPr>
+      </w:pPr>
+      <w:r>
+        <w:rPr>
+          <w:lang w:val="en-US"/>
+        </w:rPr>
+        <w:t>Present empirical findings</w:t>
+      </w:r>
+    </w:p>
+    <w:p>
+      <w:pPr>
+        <w:pStyle w:val="ListParagraph"/>
+        <w:numPr>
+          <w:ilvl w:val="0"/>
+          <w:numId w:val="1"/>
+        </w:numPr>
+        <w:rPr>
+          <w:lang w:val="en-US"/>
+        </w:rPr>
+      </w:pPr>
+      <w:r>
+        <w:rPr>
+          <w:lang w:val="en-US"/>
+        </w:rPr>
+        <w:t>Testing the hypothesis</w:t>
+      </w:r>
+    </w:p>
+    <w:p>
+      <w:pPr>
+        <w:rPr>
+          <w:lang w:val="en-US"/>
+        </w:rPr>
+      </w:pPr>
+    </w:p>
+    <w:p>
+      <w:pPr>
+        <w:pStyle w:val="Heading1"/>
+        <w:rPr>
+          <w:lang w:val="en-US"/>
+        </w:rPr>
+      </w:pPr>
+      <w:bookmarkStart w:id="28" w:name="_Toc67300039"/>
+      <w:bookmarkStart w:id="29" w:name="_Toc68311142"/>
+      <w:r>
+        <w:rPr>
+          <w:lang w:val="en-US"/>
+        </w:rPr>
+        <w:t>Discussion</w:t>
+      </w:r>
+      <w:bookmarkEnd w:id="28"/>
+      <w:bookmarkEnd w:id="29"/>
+    </w:p>
+    <w:p>
+      <w:pPr>
+        <w:pStyle w:val="ListParagraph"/>
+        <w:numPr>
+          <w:ilvl w:val="0"/>
+          <w:numId w:val="1"/>
+        </w:numPr>
+        <w:rPr>
+          <w:lang w:val="en-US"/>
+        </w:rPr>
+      </w:pPr>
+      <w:r>
+        <w:rPr>
+          <w:lang w:val="en-US"/>
+        </w:rPr>
+        <w:t>Main arguments based on results</w:t>
+      </w:r>
+    </w:p>
+    <w:p>
+      <w:pPr>
+        <w:pStyle w:val="ListParagraph"/>
+        <w:numPr>
+          <w:ilvl w:val="0"/>
+          <w:numId w:val="1"/>
+        </w:numPr>
+        <w:rPr>
+          <w:lang w:val="en-US"/>
+        </w:rPr>
+      </w:pPr>
+      <w:r>
+        <w:rPr>
+          <w:lang w:val="en-US"/>
+        </w:rPr>
+        <w:t>Here comes the story telling, narrate the numbers</w:t>
+      </w:r>
+    </w:p>
+    <w:p>
+      <w:pPr>
+        <w:rPr>
+          <w:b/>
+          <w:bCs/>
+          <w:lang w:val="en-US"/>
+        </w:rPr>
+      </w:pPr>
+    </w:p>
+    <w:p>
+      <w:pPr>
+        <w:pStyle w:val="Heading1"/>
+        <w:rPr>
+          <w:lang w:val="en-US"/>
+        </w:rPr>
+      </w:pPr>
+      <w:bookmarkStart w:id="30" w:name="_Toc67300040"/>
+      <w:bookmarkStart w:id="31" w:name="_Toc68311143"/>
+      <w:r>
+        <w:rPr>
+          <w:lang w:val="en-US"/>
+        </w:rPr>
+        <w:t>Conclusion</w:t>
+      </w:r>
+      <w:bookmarkEnd w:id="30"/>
+      <w:bookmarkEnd w:id="31"/>
+    </w:p>
+    <w:p>
+      <w:pPr>
+        <w:pStyle w:val="ListParagraph"/>
+        <w:numPr>
+          <w:ilvl w:val="0"/>
+          <w:numId w:val="1"/>
+        </w:numPr>
+        <w:rPr>
+          <w:lang w:val="en-US"/>
+        </w:rPr>
+      </w:pPr>
+      <w:r>
+        <w:rPr>
+          <w:lang w:val="en-US"/>
+        </w:rPr>
+        <w:t>generated findings and market them</w:t>
+      </w:r>
+    </w:p>
+    <w:p>
+      <w:pPr>
+        <w:pStyle w:val="ListParagraph"/>
+        <w:numPr>
+          <w:ilvl w:val="0"/>
+          <w:numId w:val="1"/>
+        </w:numPr>
+        <w:rPr>
+          <w:lang w:val="en-US"/>
+        </w:rPr>
+      </w:pPr>
+      <w:r>
+        <w:rPr>
+          <w:lang w:val="en-US"/>
+        </w:rPr>
+        <w:t>identify future development</w:t>
+      </w:r>
+    </w:p>
+    <w:p>
+      <w:pPr>
+        <w:rPr>
+          <w:lang w:val="en-US"/>
+        </w:rPr>
+      </w:pPr>
+    </w:p>
+    <w:p>
+      <w:pPr>
+        <w:rPr>
+          <w:lang w:val="en-US"/>
+        </w:rPr>
+      </w:pPr>
+    </w:p>
+    <w:p>
+      <w:pPr>
+        <w:pStyle w:val="Heading1"/>
+        <w:rPr>
+          <w:lang w:val="en-US"/>
+        </w:rPr>
+      </w:pPr>
+      <w:bookmarkStart w:id="32" w:name="_Toc67300041"/>
+      <w:bookmarkStart w:id="33" w:name="_Toc68311144"/>
+      <w:r>
+        <w:rPr>
+          <w:lang w:val="en-US"/>
+        </w:rPr>
+        <w:t>References</w:t>
+      </w:r>
+      <w:bookmarkEnd w:id="32"/>
+      <w:bookmarkEnd w:id="33"/>
+    </w:p>
+    <w:p>
+      <w:pPr>
+        <w:pStyle w:val="Heading1"/>
+        <w:rPr>
+          <w:lang w:val="en-US"/>
+        </w:rPr>
+      </w:pPr>
+      <w:bookmarkStart w:id="34" w:name="_Toc67300042"/>
+      <w:bookmarkStart w:id="35" w:name="_Toc68311145"/>
+      <w:r>
+        <w:rPr>
+          <w:lang w:val="en-US"/>
+        </w:rPr>
+        <w:t>Acknowledgements</w:t>
+      </w:r>
+      <w:bookmarkEnd w:id="34"/>
+      <w:bookmarkEnd w:id="35"/>
+    </w:p>
+    <w:p>
+      <w:pPr>
+        <w:rPr>
+          <w:lang w:val="en-US"/>
+        </w:rPr>
+      </w:pPr>
+    </w:p>
+    <w:p>
+      <w:pPr>
+        <w:rPr>
+          <w:color w:val="000000" w:themeColor="text1"/>
+          <w:lang w:val="en-US"/>
+        </w:rPr>
+      </w:pPr>
+    </w:p>
+    <w:p>
+      <w:pPr>
+        <w:rPr>
+          <w:color w:val="000000" w:themeColor="text1"/>
+          <w:lang w:val="en-US"/>
+        </w:rPr>
+      </w:pPr>
+    </w:p>
+    <w:p>
+      <w:pPr>
+        <w:rPr>
+          <w:color w:val="000000" w:themeColor="text1"/>
+          <w:lang w:val="en-US"/>
+        </w:rPr>
+      </w:pPr>
     </w:p>
     <w:sectPr>
       <w:pgSz w:w="11906" w:h="16838"/>
@@ -8770,528 +11363,9 @@
     </w:lvl>
   </w:abstractNum>
   <w:abstractNum w:abstractNumId="2" w15:restartNumberingAfterBreak="0">
-    <w:nsid w:val="1C355E68"/>
+    <w:nsid w:val="1ACF35C9"/>
     <w:multiLevelType w:val="multilevel"/>
-    <w:tmpl w:val="04090025"/>
-    <w:lvl w:ilvl="0">
-      <w:start w:val="1"/>
-      <w:numFmt w:val="decimal"/>
-      <w:pStyle w:val="Heading1"/>
-      <w:lvlText w:val="%1"/>
-      <w:lvlJc w:val="left"/>
-      <w:pPr>
-        <w:ind w:left="432" w:hanging="432"/>
-      </w:pPr>
-    </w:lvl>
-    <w:lvl w:ilvl="1">
-      <w:start w:val="1"/>
-      <w:numFmt w:val="decimal"/>
-      <w:pStyle w:val="Heading2"/>
-      <w:lvlText w:val="%1.%2"/>
-      <w:lvlJc w:val="left"/>
-      <w:pPr>
-        <w:ind w:left="576" w:hanging="576"/>
-      </w:pPr>
-    </w:lvl>
-    <w:lvl w:ilvl="2">
-      <w:start w:val="1"/>
-      <w:numFmt w:val="decimal"/>
-      <w:pStyle w:val="Heading3"/>
-      <w:lvlText w:val="%1.%2.%3"/>
-      <w:lvlJc w:val="left"/>
-      <w:pPr>
-        <w:ind w:left="720" w:hanging="720"/>
-      </w:pPr>
-    </w:lvl>
-    <w:lvl w:ilvl="3">
-      <w:start w:val="1"/>
-      <w:numFmt w:val="decimal"/>
-      <w:pStyle w:val="Heading4"/>
-      <w:lvlText w:val="%1.%2.%3.%4"/>
-      <w:lvlJc w:val="left"/>
-      <w:pPr>
-        <w:ind w:left="864" w:hanging="864"/>
-      </w:pPr>
-    </w:lvl>
-    <w:lvl w:ilvl="4">
-      <w:start w:val="1"/>
-      <w:numFmt w:val="decimal"/>
-      <w:pStyle w:val="Heading5"/>
-      <w:lvlText w:val="%1.%2.%3.%4.%5"/>
-      <w:lvlJc w:val="left"/>
-      <w:pPr>
-        <w:ind w:left="1008" w:hanging="1008"/>
-      </w:pPr>
-    </w:lvl>
-    <w:lvl w:ilvl="5">
-      <w:start w:val="1"/>
-      <w:numFmt w:val="decimal"/>
-      <w:pStyle w:val="Heading6"/>
-      <w:lvlText w:val="%1.%2.%3.%4.%5.%6"/>
-      <w:lvlJc w:val="left"/>
-      <w:pPr>
-        <w:ind w:left="1152" w:hanging="1152"/>
-      </w:pPr>
-    </w:lvl>
-    <w:lvl w:ilvl="6">
-      <w:start w:val="1"/>
-      <w:numFmt w:val="decimal"/>
-      <w:pStyle w:val="Heading7"/>
-      <w:lvlText w:val="%1.%2.%3.%4.%5.%6.%7"/>
-      <w:lvlJc w:val="left"/>
-      <w:pPr>
-        <w:ind w:left="1296" w:hanging="1296"/>
-      </w:pPr>
-    </w:lvl>
-    <w:lvl w:ilvl="7">
-      <w:start w:val="1"/>
-      <w:numFmt w:val="decimal"/>
-      <w:pStyle w:val="Heading8"/>
-      <w:lvlText w:val="%1.%2.%3.%4.%5.%6.%7.%8"/>
-      <w:lvlJc w:val="left"/>
-      <w:pPr>
-        <w:ind w:left="1440" w:hanging="1440"/>
-      </w:pPr>
-    </w:lvl>
-    <w:lvl w:ilvl="8">
-      <w:start w:val="1"/>
-      <w:numFmt w:val="decimal"/>
-      <w:pStyle w:val="Heading9"/>
-      <w:lvlText w:val="%1.%2.%3.%4.%5.%6.%7.%8.%9"/>
-      <w:lvlJc w:val="left"/>
-      <w:pPr>
-        <w:ind w:left="1584" w:hanging="1584"/>
-      </w:pPr>
-    </w:lvl>
-  </w:abstractNum>
-  <w:abstractNum w:abstractNumId="3" w15:restartNumberingAfterBreak="0">
-    <w:nsid w:val="2C0D2749"/>
-    <w:multiLevelType w:val="hybridMultilevel"/>
-    <w:tmpl w:val="6106A4D6"/>
-    <w:lvl w:ilvl="0" w:tplc="C2503206">
-      <w:start w:val="1"/>
-      <w:numFmt w:val="bullet"/>
-      <w:lvlText w:val="-"/>
-      <w:lvlJc w:val="left"/>
-      <w:pPr>
-        <w:ind w:left="720" w:hanging="360"/>
-      </w:pPr>
-      <w:rPr>
-        <w:rFonts w:ascii="Calibri" w:eastAsiaTheme="minorHAnsi" w:hAnsi="Calibri" w:cs="Calibri" w:hint="default"/>
-      </w:rPr>
-    </w:lvl>
-    <w:lvl w:ilvl="1" w:tplc="08090003" w:tentative="1">
-      <w:start w:val="1"/>
-      <w:numFmt w:val="bullet"/>
-      <w:lvlText w:val="o"/>
-      <w:lvlJc w:val="left"/>
-      <w:pPr>
-        <w:ind w:left="1440" w:hanging="360"/>
-      </w:pPr>
-      <w:rPr>
-        <w:rFonts w:ascii="Courier New" w:hAnsi="Courier New" w:cs="Courier New" w:hint="default"/>
-      </w:rPr>
-    </w:lvl>
-    <w:lvl w:ilvl="2" w:tplc="08090005" w:tentative="1">
-      <w:start w:val="1"/>
-      <w:numFmt w:val="bullet"/>
-      <w:lvlText w:val=""/>
-      <w:lvlJc w:val="left"/>
-      <w:pPr>
-        <w:ind w:left="2160" w:hanging="360"/>
-      </w:pPr>
-      <w:rPr>
-        <w:rFonts w:ascii="Wingdings" w:hAnsi="Wingdings" w:hint="default"/>
-      </w:rPr>
-    </w:lvl>
-    <w:lvl w:ilvl="3" w:tplc="08090001" w:tentative="1">
-      <w:start w:val="1"/>
-      <w:numFmt w:val="bullet"/>
-      <w:lvlText w:val=""/>
-      <w:lvlJc w:val="left"/>
-      <w:pPr>
-        <w:ind w:left="2880" w:hanging="360"/>
-      </w:pPr>
-      <w:rPr>
-        <w:rFonts w:ascii="Symbol" w:hAnsi="Symbol" w:hint="default"/>
-      </w:rPr>
-    </w:lvl>
-    <w:lvl w:ilvl="4" w:tplc="08090003" w:tentative="1">
-      <w:start w:val="1"/>
-      <w:numFmt w:val="bullet"/>
-      <w:lvlText w:val="o"/>
-      <w:lvlJc w:val="left"/>
-      <w:pPr>
-        <w:ind w:left="3600" w:hanging="360"/>
-      </w:pPr>
-      <w:rPr>
-        <w:rFonts w:ascii="Courier New" w:hAnsi="Courier New" w:cs="Courier New" w:hint="default"/>
-      </w:rPr>
-    </w:lvl>
-    <w:lvl w:ilvl="5" w:tplc="08090005" w:tentative="1">
-      <w:start w:val="1"/>
-      <w:numFmt w:val="bullet"/>
-      <w:lvlText w:val=""/>
-      <w:lvlJc w:val="left"/>
-      <w:pPr>
-        <w:ind w:left="4320" w:hanging="360"/>
-      </w:pPr>
-      <w:rPr>
-        <w:rFonts w:ascii="Wingdings" w:hAnsi="Wingdings" w:hint="default"/>
-      </w:rPr>
-    </w:lvl>
-    <w:lvl w:ilvl="6" w:tplc="08090001" w:tentative="1">
-      <w:start w:val="1"/>
-      <w:numFmt w:val="bullet"/>
-      <w:lvlText w:val=""/>
-      <w:lvlJc w:val="left"/>
-      <w:pPr>
-        <w:ind w:left="5040" w:hanging="360"/>
-      </w:pPr>
-      <w:rPr>
-        <w:rFonts w:ascii="Symbol" w:hAnsi="Symbol" w:hint="default"/>
-      </w:rPr>
-    </w:lvl>
-    <w:lvl w:ilvl="7" w:tplc="08090003" w:tentative="1">
-      <w:start w:val="1"/>
-      <w:numFmt w:val="bullet"/>
-      <w:lvlText w:val="o"/>
-      <w:lvlJc w:val="left"/>
-      <w:pPr>
-        <w:ind w:left="5760" w:hanging="360"/>
-      </w:pPr>
-      <w:rPr>
-        <w:rFonts w:ascii="Courier New" w:hAnsi="Courier New" w:cs="Courier New" w:hint="default"/>
-      </w:rPr>
-    </w:lvl>
-    <w:lvl w:ilvl="8" w:tplc="08090005" w:tentative="1">
-      <w:start w:val="1"/>
-      <w:numFmt w:val="bullet"/>
-      <w:lvlText w:val=""/>
-      <w:lvlJc w:val="left"/>
-      <w:pPr>
-        <w:ind w:left="6480" w:hanging="360"/>
-      </w:pPr>
-      <w:rPr>
-        <w:rFonts w:ascii="Wingdings" w:hAnsi="Wingdings" w:hint="default"/>
-      </w:rPr>
-    </w:lvl>
-  </w:abstractNum>
-  <w:abstractNum w:abstractNumId="4" w15:restartNumberingAfterBreak="0">
-    <w:nsid w:val="52344CC6"/>
-    <w:multiLevelType w:val="hybridMultilevel"/>
-    <w:tmpl w:val="B20C2182"/>
-    <w:lvl w:ilvl="0" w:tplc="C770B174">
-      <w:start w:val="1"/>
-      <w:numFmt w:val="bullet"/>
-      <w:lvlText w:val="-"/>
-      <w:lvlJc w:val="left"/>
-      <w:pPr>
-        <w:ind w:left="720" w:hanging="360"/>
-      </w:pPr>
-      <w:rPr>
-        <w:rFonts w:ascii="Calibri" w:eastAsiaTheme="minorHAnsi" w:hAnsi="Calibri" w:cs="Calibri" w:hint="default"/>
-      </w:rPr>
-    </w:lvl>
-    <w:lvl w:ilvl="1" w:tplc="08090003">
-      <w:start w:val="1"/>
-      <w:numFmt w:val="bullet"/>
-      <w:lvlText w:val="o"/>
-      <w:lvlJc w:val="left"/>
-      <w:pPr>
-        <w:ind w:left="1440" w:hanging="360"/>
-      </w:pPr>
-      <w:rPr>
-        <w:rFonts w:ascii="Courier New" w:hAnsi="Courier New" w:cs="Courier New" w:hint="default"/>
-      </w:rPr>
-    </w:lvl>
-    <w:lvl w:ilvl="2" w:tplc="08090005">
-      <w:start w:val="1"/>
-      <w:numFmt w:val="bullet"/>
-      <w:lvlText w:val=""/>
-      <w:lvlJc w:val="left"/>
-      <w:pPr>
-        <w:ind w:left="2160" w:hanging="360"/>
-      </w:pPr>
-      <w:rPr>
-        <w:rFonts w:ascii="Wingdings" w:hAnsi="Wingdings" w:hint="default"/>
-      </w:rPr>
-    </w:lvl>
-    <w:lvl w:ilvl="3" w:tplc="08090005">
-      <w:start w:val="1"/>
-      <w:numFmt w:val="bullet"/>
-      <w:lvlText w:val=""/>
-      <w:lvlJc w:val="left"/>
-      <w:pPr>
-        <w:ind w:left="2880" w:hanging="360"/>
-      </w:pPr>
-      <w:rPr>
-        <w:rFonts w:ascii="Wingdings" w:hAnsi="Wingdings" w:hint="default"/>
-      </w:rPr>
-    </w:lvl>
-    <w:lvl w:ilvl="4" w:tplc="8254704A">
-      <w:numFmt w:val="bullet"/>
-      <w:lvlText w:val=""/>
-      <w:lvlJc w:val="left"/>
-      <w:pPr>
-        <w:ind w:left="3600" w:hanging="360"/>
-      </w:pPr>
-      <w:rPr>
-        <w:rFonts w:ascii="Wingdings" w:eastAsiaTheme="minorHAnsi" w:hAnsi="Wingdings" w:cstheme="minorBidi" w:hint="default"/>
-      </w:rPr>
-    </w:lvl>
-    <w:lvl w:ilvl="5" w:tplc="08090005" w:tentative="1">
-      <w:start w:val="1"/>
-      <w:numFmt w:val="bullet"/>
-      <w:lvlText w:val=""/>
-      <w:lvlJc w:val="left"/>
-      <w:pPr>
-        <w:ind w:left="4320" w:hanging="360"/>
-      </w:pPr>
-      <w:rPr>
-        <w:rFonts w:ascii="Wingdings" w:hAnsi="Wingdings" w:hint="default"/>
-      </w:rPr>
-    </w:lvl>
-    <w:lvl w:ilvl="6" w:tplc="08090001" w:tentative="1">
-      <w:start w:val="1"/>
-      <w:numFmt w:val="bullet"/>
-      <w:lvlText w:val=""/>
-      <w:lvlJc w:val="left"/>
-      <w:pPr>
-        <w:ind w:left="5040" w:hanging="360"/>
-      </w:pPr>
-      <w:rPr>
-        <w:rFonts w:ascii="Symbol" w:hAnsi="Symbol" w:hint="default"/>
-      </w:rPr>
-    </w:lvl>
-    <w:lvl w:ilvl="7" w:tplc="08090003" w:tentative="1">
-      <w:start w:val="1"/>
-      <w:numFmt w:val="bullet"/>
-      <w:lvlText w:val="o"/>
-      <w:lvlJc w:val="left"/>
-      <w:pPr>
-        <w:ind w:left="5760" w:hanging="360"/>
-      </w:pPr>
-      <w:rPr>
-        <w:rFonts w:ascii="Courier New" w:hAnsi="Courier New" w:cs="Courier New" w:hint="default"/>
-      </w:rPr>
-    </w:lvl>
-    <w:lvl w:ilvl="8" w:tplc="08090005" w:tentative="1">
-      <w:start w:val="1"/>
-      <w:numFmt w:val="bullet"/>
-      <w:lvlText w:val=""/>
-      <w:lvlJc w:val="left"/>
-      <w:pPr>
-        <w:ind w:left="6480" w:hanging="360"/>
-      </w:pPr>
-      <w:rPr>
-        <w:rFonts w:ascii="Wingdings" w:hAnsi="Wingdings" w:hint="default"/>
-      </w:rPr>
-    </w:lvl>
-  </w:abstractNum>
-  <w:abstractNum w:abstractNumId="5" w15:restartNumberingAfterBreak="0">
-    <w:nsid w:val="61677051"/>
-    <w:multiLevelType w:val="hybridMultilevel"/>
-    <w:tmpl w:val="FA589154"/>
-    <w:lvl w:ilvl="0" w:tplc="7CFEABDE">
-      <w:start w:val="1"/>
-      <w:numFmt w:val="bullet"/>
-      <w:lvlText w:val="-"/>
-      <w:lvlJc w:val="left"/>
-      <w:pPr>
-        <w:ind w:left="720" w:hanging="360"/>
-      </w:pPr>
-      <w:rPr>
-        <w:rFonts w:ascii="Calibri" w:eastAsiaTheme="minorHAnsi" w:hAnsi="Calibri" w:cs="Calibri" w:hint="default"/>
-      </w:rPr>
-    </w:lvl>
-    <w:lvl w:ilvl="1" w:tplc="08090003" w:tentative="1">
-      <w:start w:val="1"/>
-      <w:numFmt w:val="bullet"/>
-      <w:lvlText w:val="o"/>
-      <w:lvlJc w:val="left"/>
-      <w:pPr>
-        <w:ind w:left="1440" w:hanging="360"/>
-      </w:pPr>
-      <w:rPr>
-        <w:rFonts w:ascii="Courier New" w:hAnsi="Courier New" w:cs="Courier New" w:hint="default"/>
-      </w:rPr>
-    </w:lvl>
-    <w:lvl w:ilvl="2" w:tplc="08090005" w:tentative="1">
-      <w:start w:val="1"/>
-      <w:numFmt w:val="bullet"/>
-      <w:lvlText w:val=""/>
-      <w:lvlJc w:val="left"/>
-      <w:pPr>
-        <w:ind w:left="2160" w:hanging="360"/>
-      </w:pPr>
-      <w:rPr>
-        <w:rFonts w:ascii="Wingdings" w:hAnsi="Wingdings" w:hint="default"/>
-      </w:rPr>
-    </w:lvl>
-    <w:lvl w:ilvl="3" w:tplc="08090001" w:tentative="1">
-      <w:start w:val="1"/>
-      <w:numFmt w:val="bullet"/>
-      <w:lvlText w:val=""/>
-      <w:lvlJc w:val="left"/>
-      <w:pPr>
-        <w:ind w:left="2880" w:hanging="360"/>
-      </w:pPr>
-      <w:rPr>
-        <w:rFonts w:ascii="Symbol" w:hAnsi="Symbol" w:hint="default"/>
-      </w:rPr>
-    </w:lvl>
-    <w:lvl w:ilvl="4" w:tplc="08090003" w:tentative="1">
-      <w:start w:val="1"/>
-      <w:numFmt w:val="bullet"/>
-      <w:lvlText w:val="o"/>
-      <w:lvlJc w:val="left"/>
-      <w:pPr>
-        <w:ind w:left="3600" w:hanging="360"/>
-      </w:pPr>
-      <w:rPr>
-        <w:rFonts w:ascii="Courier New" w:hAnsi="Courier New" w:cs="Courier New" w:hint="default"/>
-      </w:rPr>
-    </w:lvl>
-    <w:lvl w:ilvl="5" w:tplc="08090005" w:tentative="1">
-      <w:start w:val="1"/>
-      <w:numFmt w:val="bullet"/>
-      <w:lvlText w:val=""/>
-      <w:lvlJc w:val="left"/>
-      <w:pPr>
-        <w:ind w:left="4320" w:hanging="360"/>
-      </w:pPr>
-      <w:rPr>
-        <w:rFonts w:ascii="Wingdings" w:hAnsi="Wingdings" w:hint="default"/>
-      </w:rPr>
-    </w:lvl>
-    <w:lvl w:ilvl="6" w:tplc="08090001" w:tentative="1">
-      <w:start w:val="1"/>
-      <w:numFmt w:val="bullet"/>
-      <w:lvlText w:val=""/>
-      <w:lvlJc w:val="left"/>
-      <w:pPr>
-        <w:ind w:left="5040" w:hanging="360"/>
-      </w:pPr>
-      <w:rPr>
-        <w:rFonts w:ascii="Symbol" w:hAnsi="Symbol" w:hint="default"/>
-      </w:rPr>
-    </w:lvl>
-    <w:lvl w:ilvl="7" w:tplc="08090003" w:tentative="1">
-      <w:start w:val="1"/>
-      <w:numFmt w:val="bullet"/>
-      <w:lvlText w:val="o"/>
-      <w:lvlJc w:val="left"/>
-      <w:pPr>
-        <w:ind w:left="5760" w:hanging="360"/>
-      </w:pPr>
-      <w:rPr>
-        <w:rFonts w:ascii="Courier New" w:hAnsi="Courier New" w:cs="Courier New" w:hint="default"/>
-      </w:rPr>
-    </w:lvl>
-    <w:lvl w:ilvl="8" w:tplc="08090005" w:tentative="1">
-      <w:start w:val="1"/>
-      <w:numFmt w:val="bullet"/>
-      <w:lvlText w:val=""/>
-      <w:lvlJc w:val="left"/>
-      <w:pPr>
-        <w:ind w:left="6480" w:hanging="360"/>
-      </w:pPr>
-      <w:rPr>
-        <w:rFonts w:ascii="Wingdings" w:hAnsi="Wingdings" w:hint="default"/>
-      </w:rPr>
-    </w:lvl>
-  </w:abstractNum>
-  <w:abstractNum w:abstractNumId="6" w15:restartNumberingAfterBreak="0">
-    <w:nsid w:val="6D1C27E1"/>
-    <w:multiLevelType w:val="multilevel"/>
-    <w:tmpl w:val="0409001F"/>
-    <w:lvl w:ilvl="0">
-      <w:start w:val="1"/>
-      <w:numFmt w:val="decimal"/>
-      <w:lvlText w:val="%1."/>
-      <w:lvlJc w:val="left"/>
-      <w:pPr>
-        <w:ind w:left="360" w:hanging="360"/>
-      </w:pPr>
-    </w:lvl>
-    <w:lvl w:ilvl="1">
-      <w:start w:val="1"/>
-      <w:numFmt w:val="decimal"/>
-      <w:lvlText w:val="%1.%2."/>
-      <w:lvlJc w:val="left"/>
-      <w:pPr>
-        <w:ind w:left="792" w:hanging="432"/>
-      </w:pPr>
-    </w:lvl>
-    <w:lvl w:ilvl="2">
-      <w:start w:val="1"/>
-      <w:numFmt w:val="decimal"/>
-      <w:lvlText w:val="%1.%2.%3."/>
-      <w:lvlJc w:val="left"/>
-      <w:pPr>
-        <w:ind w:left="1224" w:hanging="504"/>
-      </w:pPr>
-    </w:lvl>
-    <w:lvl w:ilvl="3">
-      <w:start w:val="1"/>
-      <w:numFmt w:val="decimal"/>
-      <w:lvlText w:val="%1.%2.%3.%4."/>
-      <w:lvlJc w:val="left"/>
-      <w:pPr>
-        <w:ind w:left="1728" w:hanging="648"/>
-      </w:pPr>
-    </w:lvl>
-    <w:lvl w:ilvl="4">
-      <w:start w:val="1"/>
-      <w:numFmt w:val="decimal"/>
-      <w:lvlText w:val="%1.%2.%3.%4.%5."/>
-      <w:lvlJc w:val="left"/>
-      <w:pPr>
-        <w:ind w:left="2232" w:hanging="792"/>
-      </w:pPr>
-    </w:lvl>
-    <w:lvl w:ilvl="5">
-      <w:start w:val="1"/>
-      <w:numFmt w:val="decimal"/>
-      <w:lvlText w:val="%1.%2.%3.%4.%5.%6."/>
-      <w:lvlJc w:val="left"/>
-      <w:pPr>
-        <w:ind w:left="2736" w:hanging="936"/>
-      </w:pPr>
-    </w:lvl>
-    <w:lvl w:ilvl="6">
-      <w:start w:val="1"/>
-      <w:numFmt w:val="decimal"/>
-      <w:lvlText w:val="%1.%2.%3.%4.%5.%6.%7."/>
-      <w:lvlJc w:val="left"/>
-      <w:pPr>
-        <w:ind w:left="3240" w:hanging="1080"/>
-      </w:pPr>
-    </w:lvl>
-    <w:lvl w:ilvl="7">
-      <w:start w:val="1"/>
-      <w:numFmt w:val="decimal"/>
-      <w:lvlText w:val="%1.%2.%3.%4.%5.%6.%7.%8."/>
-      <w:lvlJc w:val="left"/>
-      <w:pPr>
-        <w:ind w:left="3744" w:hanging="1224"/>
-      </w:pPr>
-    </w:lvl>
-    <w:lvl w:ilvl="8">
-      <w:start w:val="1"/>
-      <w:numFmt w:val="decimal"/>
-      <w:lvlText w:val="%1.%2.%3.%4.%5.%6.%7.%8.%9."/>
-      <w:lvlJc w:val="left"/>
-      <w:pPr>
-        <w:ind w:left="4320" w:hanging="1440"/>
-      </w:pPr>
-    </w:lvl>
-  </w:abstractNum>
-  <w:abstractNum w:abstractNumId="7" w15:restartNumberingAfterBreak="0">
-    <w:nsid w:val="72AA3366"/>
-    <w:multiLevelType w:val="multilevel"/>
-    <w:tmpl w:val="252C532E"/>
+    <w:tmpl w:val="2AB615BA"/>
     <w:lvl w:ilvl="0">
       <w:start w:val="1"/>
       <w:numFmt w:val="bullet"/>
@@ -9437,7 +11511,675 @@
       </w:rPr>
     </w:lvl>
   </w:abstractNum>
+  <w:abstractNum w:abstractNumId="3" w15:restartNumberingAfterBreak="0">
+    <w:nsid w:val="1C355E68"/>
+    <w:multiLevelType w:val="multilevel"/>
+    <w:tmpl w:val="04090025"/>
+    <w:lvl w:ilvl="0">
+      <w:start w:val="1"/>
+      <w:numFmt w:val="decimal"/>
+      <w:pStyle w:val="Heading1"/>
+      <w:lvlText w:val="%1"/>
+      <w:lvlJc w:val="left"/>
+      <w:pPr>
+        <w:ind w:left="432" w:hanging="432"/>
+      </w:pPr>
+    </w:lvl>
+    <w:lvl w:ilvl="1">
+      <w:start w:val="1"/>
+      <w:numFmt w:val="decimal"/>
+      <w:pStyle w:val="Heading2"/>
+      <w:lvlText w:val="%1.%2"/>
+      <w:lvlJc w:val="left"/>
+      <w:pPr>
+        <w:ind w:left="576" w:hanging="576"/>
+      </w:pPr>
+    </w:lvl>
+    <w:lvl w:ilvl="2">
+      <w:start w:val="1"/>
+      <w:numFmt w:val="decimal"/>
+      <w:pStyle w:val="Heading3"/>
+      <w:lvlText w:val="%1.%2.%3"/>
+      <w:lvlJc w:val="left"/>
+      <w:pPr>
+        <w:ind w:left="720" w:hanging="720"/>
+      </w:pPr>
+    </w:lvl>
+    <w:lvl w:ilvl="3">
+      <w:start w:val="1"/>
+      <w:numFmt w:val="decimal"/>
+      <w:pStyle w:val="Heading4"/>
+      <w:lvlText w:val="%1.%2.%3.%4"/>
+      <w:lvlJc w:val="left"/>
+      <w:pPr>
+        <w:ind w:left="864" w:hanging="864"/>
+      </w:pPr>
+    </w:lvl>
+    <w:lvl w:ilvl="4">
+      <w:start w:val="1"/>
+      <w:numFmt w:val="decimal"/>
+      <w:pStyle w:val="Heading5"/>
+      <w:lvlText w:val="%1.%2.%3.%4.%5"/>
+      <w:lvlJc w:val="left"/>
+      <w:pPr>
+        <w:ind w:left="1008" w:hanging="1008"/>
+      </w:pPr>
+    </w:lvl>
+    <w:lvl w:ilvl="5">
+      <w:start w:val="1"/>
+      <w:numFmt w:val="decimal"/>
+      <w:pStyle w:val="Heading6"/>
+      <w:lvlText w:val="%1.%2.%3.%4.%5.%6"/>
+      <w:lvlJc w:val="left"/>
+      <w:pPr>
+        <w:ind w:left="1152" w:hanging="1152"/>
+      </w:pPr>
+    </w:lvl>
+    <w:lvl w:ilvl="6">
+      <w:start w:val="1"/>
+      <w:numFmt w:val="decimal"/>
+      <w:pStyle w:val="Heading7"/>
+      <w:lvlText w:val="%1.%2.%3.%4.%5.%6.%7"/>
+      <w:lvlJc w:val="left"/>
+      <w:pPr>
+        <w:ind w:left="1296" w:hanging="1296"/>
+      </w:pPr>
+    </w:lvl>
+    <w:lvl w:ilvl="7">
+      <w:start w:val="1"/>
+      <w:numFmt w:val="decimal"/>
+      <w:pStyle w:val="Heading8"/>
+      <w:lvlText w:val="%1.%2.%3.%4.%5.%6.%7.%8"/>
+      <w:lvlJc w:val="left"/>
+      <w:pPr>
+        <w:ind w:left="1440" w:hanging="1440"/>
+      </w:pPr>
+    </w:lvl>
+    <w:lvl w:ilvl="8">
+      <w:start w:val="1"/>
+      <w:numFmt w:val="decimal"/>
+      <w:pStyle w:val="Heading9"/>
+      <w:lvlText w:val="%1.%2.%3.%4.%5.%6.%7.%8.%9"/>
+      <w:lvlJc w:val="left"/>
+      <w:pPr>
+        <w:ind w:left="1584" w:hanging="1584"/>
+      </w:pPr>
+    </w:lvl>
+  </w:abstractNum>
+  <w:abstractNum w:abstractNumId="4" w15:restartNumberingAfterBreak="0">
+    <w:nsid w:val="2C0D2749"/>
+    <w:multiLevelType w:val="hybridMultilevel"/>
+    <w:tmpl w:val="6106A4D6"/>
+    <w:lvl w:ilvl="0" w:tplc="C2503206">
+      <w:start w:val="1"/>
+      <w:numFmt w:val="bullet"/>
+      <w:lvlText w:val="-"/>
+      <w:lvlJc w:val="left"/>
+      <w:pPr>
+        <w:ind w:left="720" w:hanging="360"/>
+      </w:pPr>
+      <w:rPr>
+        <w:rFonts w:ascii="Calibri" w:eastAsiaTheme="minorHAnsi" w:hAnsi="Calibri" w:cs="Calibri" w:hint="default"/>
+      </w:rPr>
+    </w:lvl>
+    <w:lvl w:ilvl="1" w:tplc="08090003" w:tentative="1">
+      <w:start w:val="1"/>
+      <w:numFmt w:val="bullet"/>
+      <w:lvlText w:val="o"/>
+      <w:lvlJc w:val="left"/>
+      <w:pPr>
+        <w:ind w:left="1440" w:hanging="360"/>
+      </w:pPr>
+      <w:rPr>
+        <w:rFonts w:ascii="Courier New" w:hAnsi="Courier New" w:cs="Courier New" w:hint="default"/>
+      </w:rPr>
+    </w:lvl>
+    <w:lvl w:ilvl="2" w:tplc="08090005" w:tentative="1">
+      <w:start w:val="1"/>
+      <w:numFmt w:val="bullet"/>
+      <w:lvlText w:val=""/>
+      <w:lvlJc w:val="left"/>
+      <w:pPr>
+        <w:ind w:left="2160" w:hanging="360"/>
+      </w:pPr>
+      <w:rPr>
+        <w:rFonts w:ascii="Wingdings" w:hAnsi="Wingdings" w:hint="default"/>
+      </w:rPr>
+    </w:lvl>
+    <w:lvl w:ilvl="3" w:tplc="08090001" w:tentative="1">
+      <w:start w:val="1"/>
+      <w:numFmt w:val="bullet"/>
+      <w:lvlText w:val=""/>
+      <w:lvlJc w:val="left"/>
+      <w:pPr>
+        <w:ind w:left="2880" w:hanging="360"/>
+      </w:pPr>
+      <w:rPr>
+        <w:rFonts w:ascii="Symbol" w:hAnsi="Symbol" w:hint="default"/>
+      </w:rPr>
+    </w:lvl>
+    <w:lvl w:ilvl="4" w:tplc="08090003" w:tentative="1">
+      <w:start w:val="1"/>
+      <w:numFmt w:val="bullet"/>
+      <w:lvlText w:val="o"/>
+      <w:lvlJc w:val="left"/>
+      <w:pPr>
+        <w:ind w:left="3600" w:hanging="360"/>
+      </w:pPr>
+      <w:rPr>
+        <w:rFonts w:ascii="Courier New" w:hAnsi="Courier New" w:cs="Courier New" w:hint="default"/>
+      </w:rPr>
+    </w:lvl>
+    <w:lvl w:ilvl="5" w:tplc="08090005" w:tentative="1">
+      <w:start w:val="1"/>
+      <w:numFmt w:val="bullet"/>
+      <w:lvlText w:val=""/>
+      <w:lvlJc w:val="left"/>
+      <w:pPr>
+        <w:ind w:left="4320" w:hanging="360"/>
+      </w:pPr>
+      <w:rPr>
+        <w:rFonts w:ascii="Wingdings" w:hAnsi="Wingdings" w:hint="default"/>
+      </w:rPr>
+    </w:lvl>
+    <w:lvl w:ilvl="6" w:tplc="08090001" w:tentative="1">
+      <w:start w:val="1"/>
+      <w:numFmt w:val="bullet"/>
+      <w:lvlText w:val=""/>
+      <w:lvlJc w:val="left"/>
+      <w:pPr>
+        <w:ind w:left="5040" w:hanging="360"/>
+      </w:pPr>
+      <w:rPr>
+        <w:rFonts w:ascii="Symbol" w:hAnsi="Symbol" w:hint="default"/>
+      </w:rPr>
+    </w:lvl>
+    <w:lvl w:ilvl="7" w:tplc="08090003" w:tentative="1">
+      <w:start w:val="1"/>
+      <w:numFmt w:val="bullet"/>
+      <w:lvlText w:val="o"/>
+      <w:lvlJc w:val="left"/>
+      <w:pPr>
+        <w:ind w:left="5760" w:hanging="360"/>
+      </w:pPr>
+      <w:rPr>
+        <w:rFonts w:ascii="Courier New" w:hAnsi="Courier New" w:cs="Courier New" w:hint="default"/>
+      </w:rPr>
+    </w:lvl>
+    <w:lvl w:ilvl="8" w:tplc="08090005" w:tentative="1">
+      <w:start w:val="1"/>
+      <w:numFmt w:val="bullet"/>
+      <w:lvlText w:val=""/>
+      <w:lvlJc w:val="left"/>
+      <w:pPr>
+        <w:ind w:left="6480" w:hanging="360"/>
+      </w:pPr>
+      <w:rPr>
+        <w:rFonts w:ascii="Wingdings" w:hAnsi="Wingdings" w:hint="default"/>
+      </w:rPr>
+    </w:lvl>
+  </w:abstractNum>
+  <w:abstractNum w:abstractNumId="5" w15:restartNumberingAfterBreak="0">
+    <w:nsid w:val="52344CC6"/>
+    <w:multiLevelType w:val="hybridMultilevel"/>
+    <w:tmpl w:val="B20C2182"/>
+    <w:lvl w:ilvl="0" w:tplc="C770B174">
+      <w:start w:val="1"/>
+      <w:numFmt w:val="bullet"/>
+      <w:lvlText w:val="-"/>
+      <w:lvlJc w:val="left"/>
+      <w:pPr>
+        <w:ind w:left="720" w:hanging="360"/>
+      </w:pPr>
+      <w:rPr>
+        <w:rFonts w:ascii="Calibri" w:eastAsiaTheme="minorHAnsi" w:hAnsi="Calibri" w:cs="Calibri" w:hint="default"/>
+      </w:rPr>
+    </w:lvl>
+    <w:lvl w:ilvl="1" w:tplc="08090003">
+      <w:start w:val="1"/>
+      <w:numFmt w:val="bullet"/>
+      <w:lvlText w:val="o"/>
+      <w:lvlJc w:val="left"/>
+      <w:pPr>
+        <w:ind w:left="1440" w:hanging="360"/>
+      </w:pPr>
+      <w:rPr>
+        <w:rFonts w:ascii="Courier New" w:hAnsi="Courier New" w:cs="Courier New" w:hint="default"/>
+      </w:rPr>
+    </w:lvl>
+    <w:lvl w:ilvl="2" w:tplc="08090005">
+      <w:start w:val="1"/>
+      <w:numFmt w:val="bullet"/>
+      <w:lvlText w:val=""/>
+      <w:lvlJc w:val="left"/>
+      <w:pPr>
+        <w:ind w:left="2160" w:hanging="360"/>
+      </w:pPr>
+      <w:rPr>
+        <w:rFonts w:ascii="Wingdings" w:hAnsi="Wingdings" w:hint="default"/>
+      </w:rPr>
+    </w:lvl>
+    <w:lvl w:ilvl="3" w:tplc="08090005">
+      <w:start w:val="1"/>
+      <w:numFmt w:val="bullet"/>
+      <w:lvlText w:val=""/>
+      <w:lvlJc w:val="left"/>
+      <w:pPr>
+        <w:ind w:left="2880" w:hanging="360"/>
+      </w:pPr>
+      <w:rPr>
+        <w:rFonts w:ascii="Wingdings" w:hAnsi="Wingdings" w:hint="default"/>
+      </w:rPr>
+    </w:lvl>
+    <w:lvl w:ilvl="4" w:tplc="8254704A">
+      <w:numFmt w:val="bullet"/>
+      <w:lvlText w:val=""/>
+      <w:lvlJc w:val="left"/>
+      <w:pPr>
+        <w:ind w:left="3600" w:hanging="360"/>
+      </w:pPr>
+      <w:rPr>
+        <w:rFonts w:ascii="Wingdings" w:eastAsiaTheme="minorHAnsi" w:hAnsi="Wingdings" w:cstheme="minorBidi" w:hint="default"/>
+      </w:rPr>
+    </w:lvl>
+    <w:lvl w:ilvl="5" w:tplc="08090005" w:tentative="1">
+      <w:start w:val="1"/>
+      <w:numFmt w:val="bullet"/>
+      <w:lvlText w:val=""/>
+      <w:lvlJc w:val="left"/>
+      <w:pPr>
+        <w:ind w:left="4320" w:hanging="360"/>
+      </w:pPr>
+      <w:rPr>
+        <w:rFonts w:ascii="Wingdings" w:hAnsi="Wingdings" w:hint="default"/>
+      </w:rPr>
+    </w:lvl>
+    <w:lvl w:ilvl="6" w:tplc="08090001" w:tentative="1">
+      <w:start w:val="1"/>
+      <w:numFmt w:val="bullet"/>
+      <w:lvlText w:val=""/>
+      <w:lvlJc w:val="left"/>
+      <w:pPr>
+        <w:ind w:left="5040" w:hanging="360"/>
+      </w:pPr>
+      <w:rPr>
+        <w:rFonts w:ascii="Symbol" w:hAnsi="Symbol" w:hint="default"/>
+      </w:rPr>
+    </w:lvl>
+    <w:lvl w:ilvl="7" w:tplc="08090003" w:tentative="1">
+      <w:start w:val="1"/>
+      <w:numFmt w:val="bullet"/>
+      <w:lvlText w:val="o"/>
+      <w:lvlJc w:val="left"/>
+      <w:pPr>
+        <w:ind w:left="5760" w:hanging="360"/>
+      </w:pPr>
+      <w:rPr>
+        <w:rFonts w:ascii="Courier New" w:hAnsi="Courier New" w:cs="Courier New" w:hint="default"/>
+      </w:rPr>
+    </w:lvl>
+    <w:lvl w:ilvl="8" w:tplc="08090005" w:tentative="1">
+      <w:start w:val="1"/>
+      <w:numFmt w:val="bullet"/>
+      <w:lvlText w:val=""/>
+      <w:lvlJc w:val="left"/>
+      <w:pPr>
+        <w:ind w:left="6480" w:hanging="360"/>
+      </w:pPr>
+      <w:rPr>
+        <w:rFonts w:ascii="Wingdings" w:hAnsi="Wingdings" w:hint="default"/>
+      </w:rPr>
+    </w:lvl>
+  </w:abstractNum>
+  <w:abstractNum w:abstractNumId="6" w15:restartNumberingAfterBreak="0">
+    <w:nsid w:val="61677051"/>
+    <w:multiLevelType w:val="hybridMultilevel"/>
+    <w:tmpl w:val="FA589154"/>
+    <w:lvl w:ilvl="0" w:tplc="7CFEABDE">
+      <w:start w:val="1"/>
+      <w:numFmt w:val="bullet"/>
+      <w:lvlText w:val="-"/>
+      <w:lvlJc w:val="left"/>
+      <w:pPr>
+        <w:ind w:left="720" w:hanging="360"/>
+      </w:pPr>
+      <w:rPr>
+        <w:rFonts w:ascii="Calibri" w:eastAsiaTheme="minorHAnsi" w:hAnsi="Calibri" w:cs="Calibri" w:hint="default"/>
+      </w:rPr>
+    </w:lvl>
+    <w:lvl w:ilvl="1" w:tplc="08090003" w:tentative="1">
+      <w:start w:val="1"/>
+      <w:numFmt w:val="bullet"/>
+      <w:lvlText w:val="o"/>
+      <w:lvlJc w:val="left"/>
+      <w:pPr>
+        <w:ind w:left="1440" w:hanging="360"/>
+      </w:pPr>
+      <w:rPr>
+        <w:rFonts w:ascii="Courier New" w:hAnsi="Courier New" w:cs="Courier New" w:hint="default"/>
+      </w:rPr>
+    </w:lvl>
+    <w:lvl w:ilvl="2" w:tplc="08090005" w:tentative="1">
+      <w:start w:val="1"/>
+      <w:numFmt w:val="bullet"/>
+      <w:lvlText w:val=""/>
+      <w:lvlJc w:val="left"/>
+      <w:pPr>
+        <w:ind w:left="2160" w:hanging="360"/>
+      </w:pPr>
+      <w:rPr>
+        <w:rFonts w:ascii="Wingdings" w:hAnsi="Wingdings" w:hint="default"/>
+      </w:rPr>
+    </w:lvl>
+    <w:lvl w:ilvl="3" w:tplc="08090001" w:tentative="1">
+      <w:start w:val="1"/>
+      <w:numFmt w:val="bullet"/>
+      <w:lvlText w:val=""/>
+      <w:lvlJc w:val="left"/>
+      <w:pPr>
+        <w:ind w:left="2880" w:hanging="360"/>
+      </w:pPr>
+      <w:rPr>
+        <w:rFonts w:ascii="Symbol" w:hAnsi="Symbol" w:hint="default"/>
+      </w:rPr>
+    </w:lvl>
+    <w:lvl w:ilvl="4" w:tplc="08090003" w:tentative="1">
+      <w:start w:val="1"/>
+      <w:numFmt w:val="bullet"/>
+      <w:lvlText w:val="o"/>
+      <w:lvlJc w:val="left"/>
+      <w:pPr>
+        <w:ind w:left="3600" w:hanging="360"/>
+      </w:pPr>
+      <w:rPr>
+        <w:rFonts w:ascii="Courier New" w:hAnsi="Courier New" w:cs="Courier New" w:hint="default"/>
+      </w:rPr>
+    </w:lvl>
+    <w:lvl w:ilvl="5" w:tplc="08090005" w:tentative="1">
+      <w:start w:val="1"/>
+      <w:numFmt w:val="bullet"/>
+      <w:lvlText w:val=""/>
+      <w:lvlJc w:val="left"/>
+      <w:pPr>
+        <w:ind w:left="4320" w:hanging="360"/>
+      </w:pPr>
+      <w:rPr>
+        <w:rFonts w:ascii="Wingdings" w:hAnsi="Wingdings" w:hint="default"/>
+      </w:rPr>
+    </w:lvl>
+    <w:lvl w:ilvl="6" w:tplc="08090001" w:tentative="1">
+      <w:start w:val="1"/>
+      <w:numFmt w:val="bullet"/>
+      <w:lvlText w:val=""/>
+      <w:lvlJc w:val="left"/>
+      <w:pPr>
+        <w:ind w:left="5040" w:hanging="360"/>
+      </w:pPr>
+      <w:rPr>
+        <w:rFonts w:ascii="Symbol" w:hAnsi="Symbol" w:hint="default"/>
+      </w:rPr>
+    </w:lvl>
+    <w:lvl w:ilvl="7" w:tplc="08090003" w:tentative="1">
+      <w:start w:val="1"/>
+      <w:numFmt w:val="bullet"/>
+      <w:lvlText w:val="o"/>
+      <w:lvlJc w:val="left"/>
+      <w:pPr>
+        <w:ind w:left="5760" w:hanging="360"/>
+      </w:pPr>
+      <w:rPr>
+        <w:rFonts w:ascii="Courier New" w:hAnsi="Courier New" w:cs="Courier New" w:hint="default"/>
+      </w:rPr>
+    </w:lvl>
+    <w:lvl w:ilvl="8" w:tplc="08090005" w:tentative="1">
+      <w:start w:val="1"/>
+      <w:numFmt w:val="bullet"/>
+      <w:lvlText w:val=""/>
+      <w:lvlJc w:val="left"/>
+      <w:pPr>
+        <w:ind w:left="6480" w:hanging="360"/>
+      </w:pPr>
+      <w:rPr>
+        <w:rFonts w:ascii="Wingdings" w:hAnsi="Wingdings" w:hint="default"/>
+      </w:rPr>
+    </w:lvl>
+  </w:abstractNum>
+  <w:abstractNum w:abstractNumId="7" w15:restartNumberingAfterBreak="0">
+    <w:nsid w:val="6D1C27E1"/>
+    <w:multiLevelType w:val="multilevel"/>
+    <w:tmpl w:val="0409001F"/>
+    <w:lvl w:ilvl="0">
+      <w:start w:val="1"/>
+      <w:numFmt w:val="decimal"/>
+      <w:lvlText w:val="%1."/>
+      <w:lvlJc w:val="left"/>
+      <w:pPr>
+        <w:ind w:left="360" w:hanging="360"/>
+      </w:pPr>
+    </w:lvl>
+    <w:lvl w:ilvl="1">
+      <w:start w:val="1"/>
+      <w:numFmt w:val="decimal"/>
+      <w:lvlText w:val="%1.%2."/>
+      <w:lvlJc w:val="left"/>
+      <w:pPr>
+        <w:ind w:left="792" w:hanging="432"/>
+      </w:pPr>
+    </w:lvl>
+    <w:lvl w:ilvl="2">
+      <w:start w:val="1"/>
+      <w:numFmt w:val="decimal"/>
+      <w:lvlText w:val="%1.%2.%3."/>
+      <w:lvlJc w:val="left"/>
+      <w:pPr>
+        <w:ind w:left="1224" w:hanging="504"/>
+      </w:pPr>
+    </w:lvl>
+    <w:lvl w:ilvl="3">
+      <w:start w:val="1"/>
+      <w:numFmt w:val="decimal"/>
+      <w:lvlText w:val="%1.%2.%3.%4."/>
+      <w:lvlJc w:val="left"/>
+      <w:pPr>
+        <w:ind w:left="1728" w:hanging="648"/>
+      </w:pPr>
+    </w:lvl>
+    <w:lvl w:ilvl="4">
+      <w:start w:val="1"/>
+      <w:numFmt w:val="decimal"/>
+      <w:lvlText w:val="%1.%2.%3.%4.%5."/>
+      <w:lvlJc w:val="left"/>
+      <w:pPr>
+        <w:ind w:left="2232" w:hanging="792"/>
+      </w:pPr>
+    </w:lvl>
+    <w:lvl w:ilvl="5">
+      <w:start w:val="1"/>
+      <w:numFmt w:val="decimal"/>
+      <w:lvlText w:val="%1.%2.%3.%4.%5.%6."/>
+      <w:lvlJc w:val="left"/>
+      <w:pPr>
+        <w:ind w:left="2736" w:hanging="936"/>
+      </w:pPr>
+    </w:lvl>
+    <w:lvl w:ilvl="6">
+      <w:start w:val="1"/>
+      <w:numFmt w:val="decimal"/>
+      <w:lvlText w:val="%1.%2.%3.%4.%5.%6.%7."/>
+      <w:lvlJc w:val="left"/>
+      <w:pPr>
+        <w:ind w:left="3240" w:hanging="1080"/>
+      </w:pPr>
+    </w:lvl>
+    <w:lvl w:ilvl="7">
+      <w:start w:val="1"/>
+      <w:numFmt w:val="decimal"/>
+      <w:lvlText w:val="%1.%2.%3.%4.%5.%6.%7.%8."/>
+      <w:lvlJc w:val="left"/>
+      <w:pPr>
+        <w:ind w:left="3744" w:hanging="1224"/>
+      </w:pPr>
+    </w:lvl>
+    <w:lvl w:ilvl="8">
+      <w:start w:val="1"/>
+      <w:numFmt w:val="decimal"/>
+      <w:lvlText w:val="%1.%2.%3.%4.%5.%6.%7.%8.%9."/>
+      <w:lvlJc w:val="left"/>
+      <w:pPr>
+        <w:ind w:left="4320" w:hanging="1440"/>
+      </w:pPr>
+    </w:lvl>
+  </w:abstractNum>
   <w:abstractNum w:abstractNumId="8" w15:restartNumberingAfterBreak="0">
+    <w:nsid w:val="72AA3366"/>
+    <w:multiLevelType w:val="multilevel"/>
+    <w:tmpl w:val="252C532E"/>
+    <w:lvl w:ilvl="0">
+      <w:start w:val="1"/>
+      <w:numFmt w:val="bullet"/>
+      <w:lvlText w:val=""/>
+      <w:lvlJc w:val="left"/>
+      <w:pPr>
+        <w:tabs>
+          <w:tab w:val="num" w:pos="720"/>
+        </w:tabs>
+        <w:ind w:left="720" w:hanging="360"/>
+      </w:pPr>
+      <w:rPr>
+        <w:rFonts w:ascii="Symbol" w:hAnsi="Symbol" w:hint="default"/>
+        <w:sz w:val="20"/>
+      </w:rPr>
+    </w:lvl>
+    <w:lvl w:ilvl="1" w:tentative="1">
+      <w:start w:val="1"/>
+      <w:numFmt w:val="bullet"/>
+      <w:lvlText w:val=""/>
+      <w:lvlJc w:val="left"/>
+      <w:pPr>
+        <w:tabs>
+          <w:tab w:val="num" w:pos="1440"/>
+        </w:tabs>
+        <w:ind w:left="1440" w:hanging="360"/>
+      </w:pPr>
+      <w:rPr>
+        <w:rFonts w:ascii="Symbol" w:hAnsi="Symbol" w:hint="default"/>
+        <w:sz w:val="20"/>
+      </w:rPr>
+    </w:lvl>
+    <w:lvl w:ilvl="2" w:tentative="1">
+      <w:start w:val="1"/>
+      <w:numFmt w:val="bullet"/>
+      <w:lvlText w:val=""/>
+      <w:lvlJc w:val="left"/>
+      <w:pPr>
+        <w:tabs>
+          <w:tab w:val="num" w:pos="2160"/>
+        </w:tabs>
+        <w:ind w:left="2160" w:hanging="360"/>
+      </w:pPr>
+      <w:rPr>
+        <w:rFonts w:ascii="Symbol" w:hAnsi="Symbol" w:hint="default"/>
+        <w:sz w:val="20"/>
+      </w:rPr>
+    </w:lvl>
+    <w:lvl w:ilvl="3" w:tentative="1">
+      <w:start w:val="1"/>
+      <w:numFmt w:val="bullet"/>
+      <w:lvlText w:val=""/>
+      <w:lvlJc w:val="left"/>
+      <w:pPr>
+        <w:tabs>
+          <w:tab w:val="num" w:pos="2880"/>
+        </w:tabs>
+        <w:ind w:left="2880" w:hanging="360"/>
+      </w:pPr>
+      <w:rPr>
+        <w:rFonts w:ascii="Symbol" w:hAnsi="Symbol" w:hint="default"/>
+        <w:sz w:val="20"/>
+      </w:rPr>
+    </w:lvl>
+    <w:lvl w:ilvl="4" w:tentative="1">
+      <w:start w:val="1"/>
+      <w:numFmt w:val="bullet"/>
+      <w:lvlText w:val=""/>
+      <w:lvlJc w:val="left"/>
+      <w:pPr>
+        <w:tabs>
+          <w:tab w:val="num" w:pos="3600"/>
+        </w:tabs>
+        <w:ind w:left="3600" w:hanging="360"/>
+      </w:pPr>
+      <w:rPr>
+        <w:rFonts w:ascii="Symbol" w:hAnsi="Symbol" w:hint="default"/>
+        <w:sz w:val="20"/>
+      </w:rPr>
+    </w:lvl>
+    <w:lvl w:ilvl="5" w:tentative="1">
+      <w:start w:val="1"/>
+      <w:numFmt w:val="bullet"/>
+      <w:lvlText w:val=""/>
+      <w:lvlJc w:val="left"/>
+      <w:pPr>
+        <w:tabs>
+          <w:tab w:val="num" w:pos="4320"/>
+        </w:tabs>
+        <w:ind w:left="4320" w:hanging="360"/>
+      </w:pPr>
+      <w:rPr>
+        <w:rFonts w:ascii="Symbol" w:hAnsi="Symbol" w:hint="default"/>
+        <w:sz w:val="20"/>
+      </w:rPr>
+    </w:lvl>
+    <w:lvl w:ilvl="6" w:tentative="1">
+      <w:start w:val="1"/>
+      <w:numFmt w:val="bullet"/>
+      <w:lvlText w:val=""/>
+      <w:lvlJc w:val="left"/>
+      <w:pPr>
+        <w:tabs>
+          <w:tab w:val="num" w:pos="5040"/>
+        </w:tabs>
+        <w:ind w:left="5040" w:hanging="360"/>
+      </w:pPr>
+      <w:rPr>
+        <w:rFonts w:ascii="Symbol" w:hAnsi="Symbol" w:hint="default"/>
+        <w:sz w:val="20"/>
+      </w:rPr>
+    </w:lvl>
+    <w:lvl w:ilvl="7" w:tentative="1">
+      <w:start w:val="1"/>
+      <w:numFmt w:val="bullet"/>
+      <w:lvlText w:val=""/>
+      <w:lvlJc w:val="left"/>
+      <w:pPr>
+        <w:tabs>
+          <w:tab w:val="num" w:pos="5760"/>
+        </w:tabs>
+        <w:ind w:left="5760" w:hanging="360"/>
+      </w:pPr>
+      <w:rPr>
+        <w:rFonts w:ascii="Symbol" w:hAnsi="Symbol" w:hint="default"/>
+        <w:sz w:val="20"/>
+      </w:rPr>
+    </w:lvl>
+    <w:lvl w:ilvl="8" w:tentative="1">
+      <w:start w:val="1"/>
+      <w:numFmt w:val="bullet"/>
+      <w:lvlText w:val=""/>
+      <w:lvlJc w:val="left"/>
+      <w:pPr>
+        <w:tabs>
+          <w:tab w:val="num" w:pos="6480"/>
+        </w:tabs>
+        <w:ind w:left="6480" w:hanging="360"/>
+      </w:pPr>
+      <w:rPr>
+        <w:rFonts w:ascii="Symbol" w:hAnsi="Symbol" w:hint="default"/>
+        <w:sz w:val="20"/>
+      </w:rPr>
+    </w:lvl>
+  </w:abstractNum>
+  <w:abstractNum w:abstractNumId="9" w15:restartNumberingAfterBreak="0">
     <w:nsid w:val="78B337FD"/>
     <w:multiLevelType w:val="hybridMultilevel"/>
     <w:tmpl w:val="FC32A4E6"/>
@@ -9527,31 +12269,34 @@
     </w:lvl>
   </w:abstractNum>
   <w:num w:numId="1">
-    <w:abstractNumId w:val="4"/>
+    <w:abstractNumId w:val="5"/>
   </w:num>
   <w:num w:numId="2">
-    <w:abstractNumId w:val="8"/>
+    <w:abstractNumId w:val="9"/>
   </w:num>
   <w:num w:numId="3">
     <w:abstractNumId w:val="1"/>
   </w:num>
   <w:num w:numId="4">
+    <w:abstractNumId w:val="7"/>
+  </w:num>
+  <w:num w:numId="5">
+    <w:abstractNumId w:val="3"/>
+  </w:num>
+  <w:num w:numId="6">
     <w:abstractNumId w:val="6"/>
   </w:num>
-  <w:num w:numId="5">
-    <w:abstractNumId w:val="2"/>
-  </w:num>
-  <w:num w:numId="6">
-    <w:abstractNumId w:val="5"/>
-  </w:num>
   <w:num w:numId="7">
-    <w:abstractNumId w:val="3"/>
+    <w:abstractNumId w:val="4"/>
   </w:num>
   <w:num w:numId="8">
     <w:abstractNumId w:val="0"/>
   </w:num>
   <w:num w:numId="9">
-    <w:abstractNumId w:val="7"/>
+    <w:abstractNumId w:val="8"/>
+  </w:num>
+  <w:num w:numId="10">
+    <w:abstractNumId w:val="2"/>
   </w:num>
 </w:numbering>
 </file>

</xml_diff>